<commit_message>
Working hard for cpu implement 1. Coding for basic RV64 inst. Now only support basic alu inst 2. Roughly figure out the running process for tinyriscv. Learn a lot
</commit_message>
<xml_diff>
--- a/ysyx.docx
+++ b/ysyx.docx
@@ -165,8 +165,141 @@
         </w:rPr>
         <w:t>原来这就是框架代码埋下的大坑！！！！他是通过寄存器来模拟MMIO的，所以他需要通过回调函数来更新，而回调函数只有在你读时钟外设高地址的时候才会更新。所以读取顺序要从高到低。。。。。。太难了！！！</w:t>
       </w:r>
+    </w:p>
+    <w:p>
+      <w:pPr>
+        <w:numPr>
+          <w:numId w:val="0"/>
+        </w:numPr>
+        <w:rPr>
+          <w:rFonts w:hint="eastAsia"/>
+          <w:lang w:val="en-US" w:eastAsia="zh-CN"/>
+        </w:rPr>
+      </w:pPr>
+    </w:p>
+    <w:p>
+      <w:pPr>
+        <w:numPr>
+          <w:numId w:val="0"/>
+        </w:numPr>
+        <w:rPr>
+          <w:rFonts w:hint="eastAsia"/>
+          <w:lang w:val="en-US" w:eastAsia="zh-CN"/>
+        </w:rPr>
+      </w:pPr>
+    </w:p>
+    <w:p>
+      <w:pPr>
+        <w:numPr>
+          <w:numId w:val="0"/>
+        </w:numPr>
+        <w:rPr>
+          <w:rFonts w:hint="eastAsia"/>
+          <w:lang w:val="en-US" w:eastAsia="zh-CN"/>
+        </w:rPr>
+      </w:pPr>
+      <w:r>
+        <w:rPr>
+          <w:rFonts w:hint="eastAsia"/>
+          <w:lang w:val="en-US" w:eastAsia="zh-CN"/>
+        </w:rPr>
+        <w:t>进入到ysyx基础阶段 B线</w:t>
+      </w:r>
+    </w:p>
+    <w:p>
+      <w:pPr>
+        <w:numPr>
+          <w:numId w:val="0"/>
+        </w:numPr>
+        <w:rPr>
+          <w:rFonts w:hint="eastAsia"/>
+          <w:lang w:val="en-US" w:eastAsia="zh-CN"/>
+        </w:rPr>
+      </w:pPr>
+    </w:p>
+    <w:p>
+      <w:pPr>
+        <w:numPr>
+          <w:ilvl w:val="0"/>
+          <w:numId w:val="3"/>
+        </w:numPr>
+        <w:ind w:left="425" w:leftChars="0" w:hanging="425" w:firstLineChars="0"/>
+        <w:rPr>
+          <w:rFonts w:hint="default"/>
+          <w:lang w:val="en-US" w:eastAsia="zh-CN"/>
+        </w:rPr>
+      </w:pPr>
+      <w:r>
+        <w:rPr>
+          <w:rFonts w:hint="eastAsia"/>
+          <w:lang w:val="en-US" w:eastAsia="zh-CN"/>
+        </w:rPr>
+        <w:t>又遇到了ALU的问题。重新思考了以下关于无符号数比较的问题。觉得可以类比一个12小时制的时钟。利用减法来比较时，对一个点取反相当于他在时钟上对称了一下，即时钟针到0/12点的距离在之前和之后都是一样的。这就像一个头尾连在一起的一个结构。因此无符号数利用减法比较时，当结果的carry有进位的时候，那么就说明他们相加溢出了！溢出就说明被减的那个时钟针在减数的后面或者相等！！非常巧妙好理解，尝试在纸上画一个12小时制的时钟就明白了。</w:t>
+      </w:r>
+    </w:p>
+    <w:p>
+      <w:pPr>
+        <w:numPr>
+          <w:ilvl w:val="0"/>
+          <w:numId w:val="3"/>
+        </w:numPr>
+        <w:ind w:left="425" w:leftChars="0" w:hanging="425" w:firstLineChars="0"/>
+        <w:rPr>
+          <w:rFonts w:hint="default"/>
+          <w:lang w:val="en-US" w:eastAsia="zh-CN"/>
+        </w:rPr>
+      </w:pPr>
+      <w:r>
+        <w:rPr>
+          <w:rFonts w:hint="eastAsia"/>
+          <w:lang w:val="en-US" w:eastAsia="zh-CN"/>
+        </w:rPr>
+        <w:t>对于补码运算的符号溢出问题。 加法减法都转换为加法运算，而且数据以补码的形式进行运算，得出的结果就是补码形式，不论以有符号数还是无符号数的角度看，计算结果都是正确的！ 对于加法来说，只有正数+正数，负数+负数这两种情况会发生溢出问题，因此只需要特殊处理这两类。</w:t>
+      </w:r>
+    </w:p>
+    <w:p>
+      <w:pPr>
+        <w:numPr>
+          <w:ilvl w:val="0"/>
+          <w:numId w:val="3"/>
+        </w:numPr>
+        <w:ind w:left="425" w:leftChars="0" w:hanging="425" w:firstLineChars="0"/>
+        <w:rPr>
+          <w:rFonts w:hint="default"/>
+          <w:lang w:val="en-US" w:eastAsia="zh-CN"/>
+        </w:rPr>
+      </w:pPr>
+      <w:r>
+        <w:rPr>
+          <w:rFonts w:hint="eastAsia"/>
+          <w:lang w:val="en-US" w:eastAsia="zh-CN"/>
+        </w:rPr>
+        <w:t>比较运算这个地方感觉实验讲义上有点麻烦。在不溢出的情况下，直接看符号为判断；在溢出的情况下，说明A，B肯定不同号，这个时候直接判断A、B的符号位不就行了吗？ 但是判断结果的符号位确实更省逻辑资源一些： 那么这样只剩两种情况： 正-负 -&gt;正+正溢出，那么结果符号位肯定是1,这时候A为正， A&gt;B;另一种情形就是负-正 -&gt;负+负溢出，那么结果符号位肯定是0,这时候A&lt;B；</w:t>
+      </w:r>
       <w:bookmarkStart w:id="0" w:name="_GoBack"/>
       <w:bookmarkEnd w:id="0"/>
+    </w:p>
+    <w:p>
+      <w:pPr>
+        <w:numPr>
+          <w:numId w:val="0"/>
+        </w:numPr>
+        <w:rPr>
+          <w:rFonts w:hint="eastAsia"/>
+          <w:lang w:val="en-US" w:eastAsia="zh-CN"/>
+        </w:rPr>
+      </w:pPr>
+    </w:p>
+    <w:p>
+      <w:pPr>
+        <w:numPr>
+          <w:numId w:val="0"/>
+        </w:numPr>
+        <w:rPr>
+          <w:rFonts w:hint="default"/>
+          <w:lang w:val="en-US" w:eastAsia="zh-CN"/>
+        </w:rPr>
+      </w:pPr>
     </w:p>
     <w:sectPr>
       <w:pgSz w:w="11906" w:h="16838"/>
@@ -317,6 +450,23 @@
     </w:lvl>
   </w:abstractNum>
   <w:abstractNum w:abstractNumId="1">
+    <w:nsid w:val="F3E6F92A"/>
+    <w:multiLevelType w:val="singleLevel"/>
+    <w:tmpl w:val="F3E6F92A"/>
+    <w:lvl w:ilvl="0" w:tentative="0">
+      <w:start w:val="1"/>
+      <w:numFmt w:val="decimal"/>
+      <w:lvlText w:val="%1."/>
+      <w:lvlJc w:val="left"/>
+      <w:pPr>
+        <w:ind w:left="425" w:hanging="425"/>
+      </w:pPr>
+      <w:rPr>
+        <w:rFonts w:hint="default"/>
+      </w:rPr>
+    </w:lvl>
+  </w:abstractNum>
+  <w:abstractNum w:abstractNumId="2">
     <w:nsid w:val="F7FE0DC3"/>
     <w:multiLevelType w:val="singleLevel"/>
     <w:tmpl w:val="F7FE0DC3"/>
@@ -334,10 +484,13 @@
     </w:lvl>
   </w:abstractNum>
   <w:num w:numId="1">
-    <w:abstractNumId w:val="1"/>
+    <w:abstractNumId w:val="2"/>
   </w:num>
   <w:num w:numId="2">
     <w:abstractNumId w:val="0"/>
+  </w:num>
+  <w:num w:numId="3">
+    <w:abstractNumId w:val="1"/>
   </w:num>
 </w:numbering>
 </file>

</xml_diff>

<commit_message>
Finally find the root cause of the text bug..... I made a big mistake on updaterect function. Now pal works well, but need more test!
</commit_message>
<xml_diff>
--- a/ysyx.docx
+++ b/ysyx.docx
@@ -1960,8 +1960,197 @@
         </w:rPr>
         <w:t>搞PAL的时候经常遇到一些bug，发现有的很蠢，就是变量没有初始化。。。所以以后最好声明变量的时候要初始化，或者if语句记得要加else</w:t>
       </w:r>
+    </w:p>
+    <w:p>
+      <w:pPr>
+        <w:keepNext w:val="0"/>
+        <w:keepLines w:val="0"/>
+        <w:pageBreakBefore w:val="0"/>
+        <w:widowControl w:val="0"/>
+        <w:numPr>
+          <w:ilvl w:val="0"/>
+          <w:numId w:val="8"/>
+        </w:numPr>
+        <w:kinsoku/>
+        <w:wordWrap/>
+        <w:overflowPunct/>
+        <w:topLinePunct w:val="0"/>
+        <w:autoSpaceDE/>
+        <w:autoSpaceDN/>
+        <w:bidi w:val="0"/>
+        <w:adjustRightInd/>
+        <w:snapToGrid/>
+        <w:spacing w:line="360" w:lineRule="auto"/>
+        <w:ind w:left="1265" w:leftChars="0" w:hanging="425" w:firstLineChars="0"/>
+        <w:textAlignment w:val="auto"/>
+        <w:rPr>
+          <w:rFonts w:hint="default"/>
+          <w:lang w:val="en-US" w:eastAsia="zh-CN"/>
+        </w:rPr>
+      </w:pPr>
+      <w:r>
+        <w:rPr>
+          <w:rFonts w:hint="default"/>
+          <w:lang w:val="en-US" w:eastAsia="zh-CN"/>
+        </w:rPr>
+        <w:t>wocao!!</w:t>
+      </w:r>
+      <w:r>
+        <w:rPr>
+          <w:rFonts w:hint="eastAsia"/>
+          <w:lang w:val="en-US" w:eastAsia="zh-CN"/>
+        </w:rPr>
+        <w:t>费尽很多心思，花了一天的事件来调试pal，终于解决了text BUG问题！！！原来是我蠢死了～～在SDL_UpdateRect函数就有大bug了，原因就是在画一个矩形的时候，他取的数据也要根据canvas中对应的位置去取，而不是从头开始！！！至于为什么之前没有</w:t>
+      </w:r>
       <w:bookmarkStart w:id="0" w:name="_GoBack"/>
       <w:bookmarkEnd w:id="0"/>
+      <w:r>
+        <w:rPr>
+          <w:rFonts w:hint="eastAsia"/>
+          <w:lang w:val="en-US" w:eastAsia="zh-CN"/>
+        </w:rPr>
+        <w:t>测试出来，那时因为flappy bird的每一次刷新图像都是整个canvas刷新的，所以刚好这个bug就没有影响，因为他是真的从0开始！！但是这次碰上了复杂的pal，就暴露出来了，并且一度让我抓狂崩溃！！！！</w:t>
+      </w:r>
+    </w:p>
+    <w:p>
+      <w:pPr>
+        <w:keepNext w:val="0"/>
+        <w:keepLines w:val="0"/>
+        <w:pageBreakBefore w:val="0"/>
+        <w:widowControl w:val="0"/>
+        <w:numPr>
+          <w:ilvl w:val="0"/>
+          <w:numId w:val="8"/>
+        </w:numPr>
+        <w:kinsoku/>
+        <w:wordWrap/>
+        <w:overflowPunct/>
+        <w:topLinePunct w:val="0"/>
+        <w:autoSpaceDE/>
+        <w:autoSpaceDN/>
+        <w:bidi w:val="0"/>
+        <w:adjustRightInd/>
+        <w:snapToGrid/>
+        <w:spacing w:line="360" w:lineRule="auto"/>
+        <w:ind w:left="1265" w:leftChars="0" w:hanging="425" w:firstLineChars="0"/>
+        <w:textAlignment w:val="auto"/>
+        <w:rPr>
+          <w:rFonts w:hint="default"/>
+          <w:lang w:val="en-US" w:eastAsia="zh-CN"/>
+        </w:rPr>
+      </w:pPr>
+      <w:r>
+        <w:rPr>
+          <w:rFonts w:hint="default"/>
+          <w:lang w:val="en-US" w:eastAsia="zh-CN"/>
+        </w:rPr>
+        <w:t xml:space="preserve"> </w:t>
+      </w:r>
+    </w:p>
+    <w:p>
+      <w:pPr>
+        <w:keepNext w:val="0"/>
+        <w:keepLines w:val="0"/>
+        <w:pageBreakBefore w:val="0"/>
+        <w:widowControl w:val="0"/>
+        <w:numPr>
+          <w:ilvl w:val="0"/>
+          <w:numId w:val="8"/>
+        </w:numPr>
+        <w:kinsoku/>
+        <w:wordWrap/>
+        <w:overflowPunct/>
+        <w:topLinePunct w:val="0"/>
+        <w:autoSpaceDE/>
+        <w:autoSpaceDN/>
+        <w:bidi w:val="0"/>
+        <w:adjustRightInd/>
+        <w:snapToGrid/>
+        <w:spacing w:line="360" w:lineRule="auto"/>
+        <w:ind w:left="1265" w:leftChars="0" w:hanging="425" w:firstLineChars="0"/>
+        <w:textAlignment w:val="auto"/>
+        <w:rPr>
+          <w:rFonts w:hint="default"/>
+          <w:lang w:val="en-US" w:eastAsia="zh-CN"/>
+        </w:rPr>
+      </w:pPr>
+      <w:r>
+        <w:rPr>
+          <w:rFonts w:hint="default"/>
+          <w:lang w:val="en-US" w:eastAsia="zh-CN"/>
+        </w:rPr>
+        <w:t xml:space="preserve"> </w:t>
+      </w:r>
+    </w:p>
+    <w:p>
+      <w:pPr>
+        <w:keepNext w:val="0"/>
+        <w:keepLines w:val="0"/>
+        <w:pageBreakBefore w:val="0"/>
+        <w:widowControl w:val="0"/>
+        <w:numPr>
+          <w:ilvl w:val="0"/>
+          <w:numId w:val="8"/>
+        </w:numPr>
+        <w:kinsoku/>
+        <w:wordWrap/>
+        <w:overflowPunct/>
+        <w:topLinePunct w:val="0"/>
+        <w:autoSpaceDE/>
+        <w:autoSpaceDN/>
+        <w:bidi w:val="0"/>
+        <w:adjustRightInd/>
+        <w:snapToGrid/>
+        <w:spacing w:line="360" w:lineRule="auto"/>
+        <w:ind w:left="1265" w:leftChars="0" w:hanging="425" w:firstLineChars="0"/>
+        <w:textAlignment w:val="auto"/>
+        <w:rPr>
+          <w:rFonts w:hint="default"/>
+          <w:lang w:val="en-US" w:eastAsia="zh-CN"/>
+        </w:rPr>
+      </w:pPr>
+      <w:r>
+        <w:rPr>
+          <w:rFonts w:hint="default"/>
+          <w:lang w:val="en-US" w:eastAsia="zh-CN"/>
+        </w:rPr>
+        <w:t xml:space="preserve"> </w:t>
+      </w:r>
+    </w:p>
+    <w:p>
+      <w:pPr>
+        <w:keepNext w:val="0"/>
+        <w:keepLines w:val="0"/>
+        <w:pageBreakBefore w:val="0"/>
+        <w:widowControl w:val="0"/>
+        <w:numPr>
+          <w:ilvl w:val="0"/>
+          <w:numId w:val="8"/>
+        </w:numPr>
+        <w:kinsoku/>
+        <w:wordWrap/>
+        <w:overflowPunct/>
+        <w:topLinePunct w:val="0"/>
+        <w:autoSpaceDE/>
+        <w:autoSpaceDN/>
+        <w:bidi w:val="0"/>
+        <w:adjustRightInd/>
+        <w:snapToGrid/>
+        <w:spacing w:line="360" w:lineRule="auto"/>
+        <w:ind w:left="1265" w:leftChars="0" w:hanging="425" w:firstLineChars="0"/>
+        <w:textAlignment w:val="auto"/>
+        <w:rPr>
+          <w:rFonts w:hint="default"/>
+          <w:lang w:val="en-US" w:eastAsia="zh-CN"/>
+        </w:rPr>
+      </w:pPr>
+      <w:r>
+        <w:rPr>
+          <w:rFonts w:hint="default"/>
+          <w:lang w:val="en-US" w:eastAsia="zh-CN"/>
+        </w:rPr>
+        <w:t xml:space="preserve"> </w:t>
+      </w:r>
     </w:p>
     <w:p>
       <w:pPr>

</xml_diff>

<commit_message>
Adding file to minisdl. No progress
</commit_message>
<xml_diff>
--- a/ysyx.docx
+++ b/ysyx.docx
@@ -116,7 +116,7 @@
           <w:rFonts w:hint="eastAsia"/>
           <w:lang w:val="en-US" w:eastAsia="zh-CN"/>
         </w:rPr>
-        <w:t>在始终update这一块的代码似乎是有BUG的！只有把高低位都拼接起来才能正确让us读出时间，但是只读地位却不行，us一直是0.这就非常奇怪了，因为地位肯定有数的呀！！所以可能是我的低32位数据的指令有BUG？？</w:t>
+        <w:t>在时钟update这一块的代码似乎是有BUG的！只有把高低位都拼接起来才能正确让us读出时间，但是只读地位却不行，us一直是0.这就非常奇怪了，因为地位肯定有数的呀！！所以可能是我的低32位数据的指令有BUG？？</w:t>
       </w:r>
     </w:p>
     <w:p>
@@ -163,7 +163,16 @@
           <w:rFonts w:hint="eastAsia"/>
           <w:lang w:val="en-US" w:eastAsia="zh-CN"/>
         </w:rPr>
-        <w:t>原来这就是框架代码埋下的大坑！！！！他是通过寄存器来模拟MMIO的，所以他需要通过回调函数来更新，而回调函数只有在你读时钟外设高地址的时候才会更新。所以读取顺序要从高到低。。。。。。太难了！！！</w:t>
+        <w:t>原来这就是框架代码埋下的大坑！！！！他是通过寄存器来模拟MMIO的，所以他需要通过回调函数来更新，而回调函数只有在你读时钟外设高地址的时候才会更新。所以读取顺</w:t>
+      </w:r>
+      <w:bookmarkStart w:id="0" w:name="_GoBack"/>
+      <w:bookmarkEnd w:id="0"/>
+      <w:r>
+        <w:rPr>
+          <w:rFonts w:hint="eastAsia"/>
+          <w:lang w:val="en-US" w:eastAsia="zh-CN"/>
+        </w:rPr>
+        <w:t>序要从高到低。。。。。。太坑了！！！</w:t>
       </w:r>
     </w:p>
     <w:p>
@@ -2000,16 +2009,7 @@
           <w:rFonts w:hint="eastAsia"/>
           <w:lang w:val="en-US" w:eastAsia="zh-CN"/>
         </w:rPr>
-        <w:t>费尽很多心思，花了一天的事件来调试pal，终于解决了text BUG问题！！！原来是我蠢死了～～在SDL_UpdateRect函数就有大bug了，原因就是在画一个矩形的时候，他取的数据也要根据canvas中对应的位置去取，而不是从头开始！！！至于为什么之前没有</w:t>
-      </w:r>
-      <w:bookmarkStart w:id="0" w:name="_GoBack"/>
-      <w:bookmarkEnd w:id="0"/>
-      <w:r>
-        <w:rPr>
-          <w:rFonts w:hint="eastAsia"/>
-          <w:lang w:val="en-US" w:eastAsia="zh-CN"/>
-        </w:rPr>
-        <w:t>测试出来，那时因为flappy bird的每一次刷新图像都是整个canvas刷新的，所以刚好这个bug就没有影响，因为他是真的从0开始！！但是这次碰上了复杂的pal，就暴露出来了，并且一度让我抓狂崩溃！！！！</w:t>
+        <w:t>费尽很多心思，花了一天的事件来调试pal，终于解决了text BUG问题！！！原来是我蠢死了～～在SDL_UpdateRect函数就有大bug了，原因就是在画一个矩形的时候，他取的数据也要根据canvas中对应的位置去取，而不是从头开始！！！至于为什么之前没有测试出来，那时因为flappy bird的每一次刷新图像都是整个canvas刷新的，所以刚好这个bug就没有影响，因为他是真的从0开始！！但是这次碰上了复杂的pal，就暴露出来了，并且一度让我抓狂崩溃！！！！</w:t>
       </w:r>
     </w:p>
     <w:p>

</xml_diff>

<commit_message>
Hard workclear fucking damn hard for PA4
</commit_message>
<xml_diff>
--- a/ysyx.docx
+++ b/ysyx.docx
@@ -163,16 +163,7 @@
           <w:rFonts w:hint="eastAsia"/>
           <w:lang w:val="en-US" w:eastAsia="zh-CN"/>
         </w:rPr>
-        <w:t>原来这就是框架代码埋下的大坑！！！！他是通过寄存器来模拟MMIO的，所以他需要通过回调函数来更新，而回调函数只有在你读时钟外设高地址的时候才会更新。所以读取顺</w:t>
-      </w:r>
-      <w:bookmarkStart w:id="0" w:name="_GoBack"/>
-      <w:bookmarkEnd w:id="0"/>
-      <w:r>
-        <w:rPr>
-          <w:rFonts w:hint="eastAsia"/>
-          <w:lang w:val="en-US" w:eastAsia="zh-CN"/>
-        </w:rPr>
-        <w:t>序要从高到低。。。。。。太坑了！！！</w:t>
+        <w:t>原来这就是框架代码埋下的大坑！！！！他是通过寄存器来模拟MMIO的，所以他需要通过回调函数来更新，而回调函数只有在你读时钟外设高地址的时候才会更新。所以读取顺序要从高到低。。。。。。太坑了！！！</w:t>
       </w:r>
     </w:p>
     <w:p>
@@ -1042,7 +1033,7 @@
         <w:jc w:val="both"/>
         <w:textAlignment w:val="auto"/>
         <w:rPr>
-          <w:rFonts w:hint="eastAsia"/>
+          <w:rFonts w:hint="default"/>
           <w:lang w:val="en-US" w:eastAsia="zh-CN"/>
         </w:rPr>
       </w:pPr>
@@ -1062,20 +1053,19 @@
         <w:widowControl w:val="0"/>
         <w:numPr>
           <w:ilvl w:val="0"/>
-          <w:numId w:val="6"/>
-        </w:numPr>
-        <w:kinsoku/>
-        <w:wordWrap/>
-        <w:overflowPunct/>
-        <w:topLinePunct w:val="0"/>
-        <w:autoSpaceDE/>
-        <w:autoSpaceDN/>
-        <w:bidi w:val="0"/>
-        <w:adjustRightInd/>
-        <w:snapToGrid/>
-        <w:spacing w:line="360" w:lineRule="auto"/>
-        <w:ind w:left="1265" w:leftChars="0" w:hanging="425" w:firstLineChars="0"/>
-        <w:jc w:val="both"/>
+          <w:numId w:val="4"/>
+        </w:numPr>
+        <w:kinsoku/>
+        <w:wordWrap/>
+        <w:overflowPunct/>
+        <w:topLinePunct w:val="0"/>
+        <w:autoSpaceDE/>
+        <w:autoSpaceDN/>
+        <w:bidi w:val="0"/>
+        <w:adjustRightInd/>
+        <w:snapToGrid/>
+        <w:spacing w:line="360" w:lineRule="auto"/>
+        <w:ind w:left="0" w:leftChars="0" w:firstLine="420" w:firstLineChars="0"/>
         <w:textAlignment w:val="auto"/>
         <w:rPr>
           <w:rFonts w:hint="default"/>
@@ -1089,179 +1079,328 @@
         </w:rPr>
         <w:t xml:space="preserve"> </w:t>
       </w:r>
-    </w:p>
-    <w:p>
-      <w:pPr>
-        <w:keepNext w:val="0"/>
-        <w:keepLines w:val="0"/>
-        <w:pageBreakBefore w:val="0"/>
-        <w:widowControl w:val="0"/>
-        <w:numPr>
-          <w:ilvl w:val="0"/>
-          <w:numId w:val="6"/>
-        </w:numPr>
-        <w:kinsoku/>
-        <w:wordWrap/>
-        <w:overflowPunct/>
-        <w:topLinePunct w:val="0"/>
-        <w:autoSpaceDE/>
-        <w:autoSpaceDN/>
-        <w:bidi w:val="0"/>
-        <w:adjustRightInd/>
-        <w:snapToGrid/>
-        <w:spacing w:line="360" w:lineRule="auto"/>
-        <w:ind w:left="1265" w:leftChars="0" w:hanging="425" w:firstLineChars="0"/>
-        <w:jc w:val="both"/>
-        <w:textAlignment w:val="auto"/>
-        <w:rPr>
-          <w:rFonts w:hint="default"/>
-          <w:lang w:val="en-US" w:eastAsia="zh-CN"/>
-        </w:rPr>
-      </w:pPr>
-      <w:r>
-        <w:rPr>
-          <w:rFonts w:hint="eastAsia"/>
-          <w:lang w:val="en-US" w:eastAsia="zh-CN"/>
-        </w:rPr>
-        <w:t xml:space="preserve"> </w:t>
-      </w:r>
-    </w:p>
-    <w:p>
-      <w:pPr>
-        <w:keepNext w:val="0"/>
-        <w:keepLines w:val="0"/>
-        <w:pageBreakBefore w:val="0"/>
-        <w:widowControl w:val="0"/>
-        <w:numPr>
-          <w:ilvl w:val="0"/>
-          <w:numId w:val="6"/>
-        </w:numPr>
-        <w:kinsoku/>
-        <w:wordWrap/>
-        <w:overflowPunct/>
-        <w:topLinePunct w:val="0"/>
-        <w:autoSpaceDE/>
-        <w:autoSpaceDN/>
-        <w:bidi w:val="0"/>
-        <w:adjustRightInd/>
-        <w:snapToGrid/>
-        <w:spacing w:line="360" w:lineRule="auto"/>
-        <w:ind w:left="1265" w:leftChars="0" w:hanging="425" w:firstLineChars="0"/>
-        <w:jc w:val="both"/>
-        <w:textAlignment w:val="auto"/>
-        <w:rPr>
-          <w:rFonts w:hint="default"/>
-          <w:lang w:val="en-US" w:eastAsia="zh-CN"/>
-        </w:rPr>
-      </w:pPr>
-      <w:r>
-        <w:rPr>
-          <w:rFonts w:hint="eastAsia"/>
-          <w:lang w:val="en-US" w:eastAsia="zh-CN"/>
-        </w:rPr>
-        <w:t xml:space="preserve"> </w:t>
-      </w:r>
-    </w:p>
-    <w:p>
-      <w:pPr>
-        <w:keepNext w:val="0"/>
-        <w:keepLines w:val="0"/>
-        <w:pageBreakBefore w:val="0"/>
-        <w:widowControl w:val="0"/>
-        <w:numPr>
-          <w:ilvl w:val="0"/>
-          <w:numId w:val="6"/>
-        </w:numPr>
-        <w:kinsoku/>
-        <w:wordWrap/>
-        <w:overflowPunct/>
-        <w:topLinePunct w:val="0"/>
-        <w:autoSpaceDE/>
-        <w:autoSpaceDN/>
-        <w:bidi w:val="0"/>
-        <w:adjustRightInd/>
-        <w:snapToGrid/>
-        <w:spacing w:line="360" w:lineRule="auto"/>
-        <w:ind w:left="1265" w:leftChars="0" w:hanging="425" w:firstLineChars="0"/>
-        <w:jc w:val="both"/>
-        <w:textAlignment w:val="auto"/>
-        <w:rPr>
-          <w:rFonts w:hint="default"/>
-          <w:lang w:val="en-US" w:eastAsia="zh-CN"/>
-        </w:rPr>
-      </w:pPr>
-      <w:r>
-        <w:rPr>
-          <w:rFonts w:hint="eastAsia"/>
-          <w:lang w:val="en-US" w:eastAsia="zh-CN"/>
-        </w:rPr>
-        <w:t xml:space="preserve"> </w:t>
-      </w:r>
-    </w:p>
-    <w:p>
-      <w:pPr>
-        <w:keepNext w:val="0"/>
-        <w:keepLines w:val="0"/>
-        <w:pageBreakBefore w:val="0"/>
-        <w:widowControl w:val="0"/>
-        <w:numPr>
-          <w:ilvl w:val="0"/>
-          <w:numId w:val="6"/>
-        </w:numPr>
-        <w:kinsoku/>
-        <w:wordWrap/>
-        <w:overflowPunct/>
-        <w:topLinePunct w:val="0"/>
-        <w:autoSpaceDE/>
-        <w:autoSpaceDN/>
-        <w:bidi w:val="0"/>
-        <w:adjustRightInd/>
-        <w:snapToGrid/>
-        <w:spacing w:line="360" w:lineRule="auto"/>
-        <w:ind w:left="1265" w:leftChars="0" w:hanging="425" w:firstLineChars="0"/>
-        <w:jc w:val="both"/>
-        <w:textAlignment w:val="auto"/>
-        <w:rPr>
-          <w:rFonts w:hint="default"/>
-          <w:lang w:val="en-US" w:eastAsia="zh-CN"/>
-        </w:rPr>
-      </w:pPr>
-      <w:r>
-        <w:rPr>
-          <w:rFonts w:hint="eastAsia"/>
-          <w:lang w:val="en-US" w:eastAsia="zh-CN"/>
-        </w:rPr>
-        <w:t xml:space="preserve"> </w:t>
-      </w:r>
-    </w:p>
-    <w:p>
-      <w:pPr>
-        <w:keepNext w:val="0"/>
-        <w:keepLines w:val="0"/>
-        <w:pageBreakBefore w:val="0"/>
-        <w:widowControl w:val="0"/>
-        <w:numPr>
-          <w:ilvl w:val="0"/>
-          <w:numId w:val="6"/>
-        </w:numPr>
-        <w:kinsoku/>
-        <w:wordWrap/>
-        <w:overflowPunct/>
-        <w:topLinePunct w:val="0"/>
-        <w:autoSpaceDE/>
-        <w:autoSpaceDN/>
-        <w:bidi w:val="0"/>
-        <w:adjustRightInd/>
-        <w:snapToGrid/>
-        <w:spacing w:line="360" w:lineRule="auto"/>
-        <w:ind w:left="1265" w:leftChars="0" w:hanging="425" w:firstLineChars="0"/>
-        <w:jc w:val="both"/>
-        <w:textAlignment w:val="auto"/>
-        <w:rPr>
-          <w:rFonts w:hint="default"/>
-          <w:lang w:val="en-US" w:eastAsia="zh-CN"/>
-        </w:rPr>
-      </w:pPr>
+      <w:r>
+        <w:rPr>
+          <w:rFonts w:hint="default"/>
+          <w:lang w:val="en-US" w:eastAsia="zh-CN"/>
+        </w:rPr>
+        <w:t>PA3.2</w:t>
+      </w:r>
+    </w:p>
+    <w:p>
+      <w:pPr>
+        <w:keepNext w:val="0"/>
+        <w:keepLines w:val="0"/>
+        <w:pageBreakBefore w:val="0"/>
+        <w:widowControl w:val="0"/>
+        <w:numPr>
+          <w:ilvl w:val="0"/>
+          <w:numId w:val="7"/>
+        </w:numPr>
+        <w:kinsoku/>
+        <w:wordWrap/>
+        <w:overflowPunct/>
+        <w:topLinePunct w:val="0"/>
+        <w:autoSpaceDE/>
+        <w:autoSpaceDN/>
+        <w:bidi w:val="0"/>
+        <w:adjustRightInd/>
+        <w:snapToGrid/>
+        <w:spacing w:line="360" w:lineRule="auto"/>
+        <w:ind w:left="1265" w:leftChars="0" w:hanging="425" w:firstLineChars="0"/>
+        <w:textAlignment w:val="auto"/>
+        <w:rPr>
+          <w:rFonts w:hint="default"/>
+          <w:lang w:val="en-US" w:eastAsia="zh-CN"/>
+        </w:rPr>
+      </w:pPr>
+      <w:r>
+        <w:rPr>
+          <w:rFonts w:hint="eastAsia"/>
+          <w:lang w:val="en-US" w:eastAsia="zh-CN"/>
+        </w:rPr>
+        <w:t>踩坑踩坑！！！此处img文件的program段的第一个可load的项，他的offset竟然是0！！看了很多遍手册，发现没有问题，就是从文件头开始的！！那么只有一个可能，就是程序的起始地址另有地方！！果然，是e_entry!!</w:t>
+      </w:r>
+    </w:p>
+    <w:p>
+      <w:pPr>
+        <w:keepNext w:val="0"/>
+        <w:keepLines w:val="0"/>
+        <w:pageBreakBefore w:val="0"/>
+        <w:widowControl w:val="0"/>
+        <w:numPr>
+          <w:ilvl w:val="0"/>
+          <w:numId w:val="7"/>
+        </w:numPr>
+        <w:kinsoku/>
+        <w:wordWrap/>
+        <w:overflowPunct/>
+        <w:topLinePunct w:val="0"/>
+        <w:autoSpaceDE/>
+        <w:autoSpaceDN/>
+        <w:bidi w:val="0"/>
+        <w:adjustRightInd/>
+        <w:snapToGrid/>
+        <w:spacing w:line="360" w:lineRule="auto"/>
+        <w:ind w:left="1265" w:leftChars="0" w:hanging="425" w:firstLineChars="0"/>
+        <w:textAlignment w:val="auto"/>
+        <w:rPr>
+          <w:rFonts w:hint="default"/>
+          <w:lang w:val="en-US" w:eastAsia="zh-CN"/>
+        </w:rPr>
+      </w:pPr>
+      <w:r>
+        <w:rPr>
+          <w:rFonts w:hint="eastAsia"/>
+          <w:lang w:val="en-US" w:eastAsia="zh-CN"/>
+        </w:rPr>
+        <w:t>在C语言中，## 是一种特殊的预处理器运算符，用于在宏定义中连接两个标识符或标记（tokens）</w:t>
+      </w:r>
+    </w:p>
+    <w:p>
+      <w:pPr>
+        <w:keepNext w:val="0"/>
+        <w:keepLines w:val="0"/>
+        <w:pageBreakBefore w:val="0"/>
+        <w:widowControl w:val="0"/>
+        <w:numPr>
+          <w:ilvl w:val="0"/>
+          <w:numId w:val="7"/>
+        </w:numPr>
+        <w:kinsoku/>
+        <w:wordWrap/>
+        <w:overflowPunct/>
+        <w:topLinePunct w:val="0"/>
+        <w:autoSpaceDE/>
+        <w:autoSpaceDN/>
+        <w:bidi w:val="0"/>
+        <w:adjustRightInd/>
+        <w:snapToGrid/>
+        <w:spacing w:line="360" w:lineRule="auto"/>
+        <w:ind w:left="1265" w:leftChars="0" w:hanging="425" w:firstLineChars="0"/>
+        <w:textAlignment w:val="auto"/>
+        <w:rPr>
+          <w:rFonts w:hint="default"/>
+          <w:lang w:val="en-US" w:eastAsia="zh-CN"/>
+        </w:rPr>
+      </w:pPr>
+      <w:r>
+        <w:rPr>
+          <w:rFonts w:hint="default"/>
+          <w:lang w:val="en-US" w:eastAsia="zh-CN"/>
+        </w:rPr>
+        <w:t>必答题(需要在实验报告中回答) - hello程序是什么, 它从而何来, 要到哪里去</w:t>
+      </w:r>
+    </w:p>
+    <w:p>
+      <w:pPr>
+        <w:keepNext w:val="0"/>
+        <w:keepLines w:val="0"/>
+        <w:pageBreakBefore w:val="0"/>
+        <w:widowControl w:val="0"/>
+        <w:numPr>
+          <w:ilvl w:val="0"/>
+          <w:numId w:val="7"/>
+        </w:numPr>
+        <w:kinsoku/>
+        <w:wordWrap/>
+        <w:overflowPunct/>
+        <w:topLinePunct w:val="0"/>
+        <w:autoSpaceDE/>
+        <w:autoSpaceDN/>
+        <w:bidi w:val="0"/>
+        <w:adjustRightInd/>
+        <w:snapToGrid/>
+        <w:spacing w:line="360" w:lineRule="auto"/>
+        <w:ind w:left="1265" w:leftChars="0" w:hanging="425" w:firstLineChars="0"/>
+        <w:textAlignment w:val="auto"/>
+        <w:rPr>
+          <w:rFonts w:hint="default"/>
+          <w:lang w:val="en-US" w:eastAsia="zh-CN"/>
+        </w:rPr>
+      </w:pPr>
+      <w:r>
+        <w:rPr>
+          <w:rFonts w:hint="eastAsia"/>
+          <w:lang w:val="en-US" w:eastAsia="zh-CN"/>
+        </w:rPr>
+        <w:t>这个问题我想已经很好回答了！hello程序就是一段被操作系统加载并执行的二进制文件数据。他由navy程序编译而来，在编译时由-T选项都被链接到0x83000000的地址，并且编译链接后得到相应的ELF文件。该文件里存放了所有的信息，比如可执行文件的开始地址，program header，section header信息等。之后os操作系统的程序被编译链接，在链接过程中，会把ramdisk，也就是hello程序的ELF文件数据都链接到ramdisk_start到ramdisk_end这段内存中。之后我们会首先开始运行操作系统，然后解析ramdisk的信息，并把需要加载的数据加载到0x8300000这个起始地址，并通过program entry地址找到hello程序的第一条指令地址。那么操作系统就可以跳转到这个地址运行hello程序拉！至于打印字符串这个行为，就是一个系统调用过程而以。</w:t>
+      </w:r>
+    </w:p>
+    <w:p>
+      <w:pPr>
+        <w:keepNext w:val="0"/>
+        <w:keepLines w:val="0"/>
+        <w:pageBreakBefore w:val="0"/>
+        <w:widowControl w:val="0"/>
+        <w:numPr>
+          <w:ilvl w:val="0"/>
+          <w:numId w:val="7"/>
+        </w:numPr>
+        <w:kinsoku/>
+        <w:wordWrap/>
+        <w:overflowPunct/>
+        <w:topLinePunct w:val="0"/>
+        <w:autoSpaceDE/>
+        <w:autoSpaceDN/>
+        <w:bidi w:val="0"/>
+        <w:adjustRightInd/>
+        <w:snapToGrid/>
+        <w:spacing w:line="360" w:lineRule="auto"/>
+        <w:ind w:left="1265" w:leftChars="0" w:hanging="425" w:firstLineChars="0"/>
+        <w:textAlignment w:val="auto"/>
+        <w:rPr>
+          <w:rFonts w:hint="default"/>
+          <w:lang w:val="en-US" w:eastAsia="zh-CN"/>
+        </w:rPr>
+      </w:pPr>
+      <w:r>
+        <w:rPr>
+          <w:rFonts w:hint="eastAsia"/>
+          <w:lang w:val="en-US" w:eastAsia="zh-CN"/>
+        </w:rPr>
+        <w:t>又一个踩大坑系列！！！ 本来想在OS里面用汇编调用ecall来再进入系统调用来读取ramdisk的数据的，但是一方面汇编代码写的很多bug，导致一晚上没搞定，另外转念一想，我本来就在OS里面阿！！！我还调用个der呢，我直接来不是更方便更直接吗！！！然后问题就解决了～～</w:t>
+      </w:r>
+    </w:p>
+    <w:p>
+      <w:pPr>
+        <w:keepNext w:val="0"/>
+        <w:keepLines w:val="0"/>
+        <w:pageBreakBefore w:val="0"/>
+        <w:widowControl w:val="0"/>
+        <w:numPr>
+          <w:ilvl w:val="0"/>
+          <w:numId w:val="7"/>
+        </w:numPr>
+        <w:kinsoku/>
+        <w:wordWrap/>
+        <w:overflowPunct/>
+        <w:topLinePunct w:val="0"/>
+        <w:autoSpaceDE/>
+        <w:autoSpaceDN/>
+        <w:bidi w:val="0"/>
+        <w:adjustRightInd/>
+        <w:snapToGrid/>
+        <w:spacing w:line="360" w:lineRule="auto"/>
+        <w:ind w:left="1265" w:leftChars="0" w:hanging="425" w:firstLineChars="0"/>
+        <w:textAlignment w:val="auto"/>
+        <w:rPr>
+          <w:rFonts w:hint="default"/>
+          <w:lang w:val="en-US" w:eastAsia="zh-CN"/>
+        </w:rPr>
+      </w:pPr>
+      <w:r>
+        <w:rPr>
+          <w:rFonts w:hint="eastAsia"/>
+          <w:lang w:val="en-US" w:eastAsia="zh-CN"/>
+        </w:rPr>
+        <w:t>在使用NDL库的时候遇到一个问题，那就是链接不上NDL库，即使我应用了NHL.h，通过makefile输出发现是链接的问题，那么就开始查找makefile文件，最后确认是make的时候没有添加libndl这个库。。。因为我是把dummy的文件夹拷贝过来的，这个细节卡了我好久。。。</w:t>
+      </w:r>
+    </w:p>
+    <w:p>
+      <w:pPr>
+        <w:keepNext w:val="0"/>
+        <w:keepLines w:val="0"/>
+        <w:pageBreakBefore w:val="0"/>
+        <w:widowControl w:val="0"/>
+        <w:numPr>
+          <w:ilvl w:val="0"/>
+          <w:numId w:val="7"/>
+        </w:numPr>
+        <w:kinsoku/>
+        <w:wordWrap/>
+        <w:overflowPunct/>
+        <w:topLinePunct w:val="0"/>
+        <w:autoSpaceDE/>
+        <w:autoSpaceDN/>
+        <w:bidi w:val="0"/>
+        <w:adjustRightInd/>
+        <w:snapToGrid/>
+        <w:spacing w:line="360" w:lineRule="auto"/>
+        <w:ind w:left="1265" w:leftChars="0" w:hanging="425" w:firstLineChars="0"/>
+        <w:textAlignment w:val="auto"/>
+        <w:rPr>
+          <w:rFonts w:hint="default"/>
+          <w:lang w:val="en-US" w:eastAsia="zh-CN"/>
+        </w:rPr>
+      </w:pPr>
+      <w:r>
+        <w:rPr>
+          <w:rFonts w:hint="eastAsia"/>
+          <w:lang w:val="en-US" w:eastAsia="zh-CN"/>
+        </w:rPr>
+        <w:t>一切皆文件！！！在实现按键输入抽象的时候，就要把按键事件抽象成文件系统，通过NEMU的IOE，来实现按键事件的读取，输入到/dev/events这个抽象文件中（当然，这个文件只是虚构的，有这个名字而已，这样就可通过open打开获得fd，再调用它自身的read方法就可以实现事件的读取拉！！这就很像是面对对象的编程！），需要读取事件的时候就通过系统调用来读取，完成！至于为什么用open打开文件呢？因为open不带缓冲区，而fopen带缓冲，这样如果没有输入\n也能读取事件。</w:t>
+      </w:r>
+    </w:p>
+    <w:p>
+      <w:pPr>
+        <w:keepNext w:val="0"/>
+        <w:keepLines w:val="0"/>
+        <w:pageBreakBefore w:val="0"/>
+        <w:widowControl w:val="0"/>
+        <w:numPr>
+          <w:ilvl w:val="0"/>
+          <w:numId w:val="7"/>
+        </w:numPr>
+        <w:kinsoku/>
+        <w:wordWrap/>
+        <w:overflowPunct/>
+        <w:topLinePunct w:val="0"/>
+        <w:autoSpaceDE/>
+        <w:autoSpaceDN/>
+        <w:bidi w:val="0"/>
+        <w:adjustRightInd/>
+        <w:snapToGrid/>
+        <w:spacing w:line="360" w:lineRule="auto"/>
+        <w:ind w:left="1265" w:leftChars="0" w:hanging="425" w:firstLineChars="0"/>
+        <w:textAlignment w:val="auto"/>
+        <w:rPr>
+          <w:rFonts w:hint="default"/>
+          <w:lang w:val="en-US" w:eastAsia="zh-CN"/>
+        </w:rPr>
+      </w:pPr>
+      <w:r>
+        <w:rPr>
+          <w:rFonts w:hint="eastAsia"/>
+          <w:lang w:val="en-US" w:eastAsia="zh-CN"/>
+        </w:rPr>
+        <w:t>NDL读取屏幕相关的描述中，对于/proc/dispinfo这个文件的描述是否误导性太强了呢！！？？？看了半天，他的H和W不都还是从IOE获取的吗？我觉得有必要简化这里的描述</w:t>
+      </w:r>
+    </w:p>
+    <w:p>
+      <w:pPr>
+        <w:keepNext w:val="0"/>
+        <w:keepLines w:val="0"/>
+        <w:pageBreakBefore w:val="0"/>
+        <w:widowControl w:val="0"/>
+        <w:numPr>
+          <w:ilvl w:val="0"/>
+          <w:numId w:val="7"/>
+        </w:numPr>
+        <w:kinsoku/>
+        <w:wordWrap/>
+        <w:overflowPunct/>
+        <w:topLinePunct w:val="0"/>
+        <w:autoSpaceDE/>
+        <w:autoSpaceDN/>
+        <w:bidi w:val="0"/>
+        <w:adjustRightInd/>
+        <w:snapToGrid/>
+        <w:spacing w:line="360" w:lineRule="auto"/>
+        <w:ind w:left="1265" w:leftChars="0" w:hanging="425" w:firstLineChars="0"/>
+        <w:textAlignment w:val="auto"/>
+        <w:rPr>
+          <w:rFonts w:hint="default"/>
+          <w:lang w:val="en-US" w:eastAsia="zh-CN"/>
+        </w:rPr>
+      </w:pPr>
+      <w:r>
+        <w:rPr>
+          <w:rFonts w:hint="eastAsia"/>
+          <w:lang w:val="en-US" w:eastAsia="zh-CN"/>
+        </w:rPr>
+        <w:t>VGA接口问题，是不是太傻了。。。先是由坐标转换成offset到nanos中，然后调用IOE的时候，又要由offset转换回到坐标，其不是托裤子放屁？而且多了乘除法，效率太低。尽管有统一接口，但是太难受了。。。因此我选择一种特别的调用方式。</w:t>
+      </w:r>
     </w:p>
     <w:p>
       <w:pPr>
@@ -1292,437 +1431,262 @@
       </w:pPr>
       <w:r>
         <w:rPr>
-          <w:rFonts w:hint="eastAsia"/>
-          <w:lang w:val="en-US" w:eastAsia="zh-CN"/>
-        </w:rPr>
-        <w:t xml:space="preserve"> </w:t>
-      </w:r>
-      <w:r>
-        <w:rPr>
-          <w:rFonts w:hint="default"/>
-          <w:lang w:val="en-US" w:eastAsia="zh-CN"/>
-        </w:rPr>
-        <w:t>PA3.2</w:t>
-      </w:r>
-    </w:p>
-    <w:p>
-      <w:pPr>
-        <w:keepNext w:val="0"/>
-        <w:keepLines w:val="0"/>
-        <w:pageBreakBefore w:val="0"/>
-        <w:widowControl w:val="0"/>
-        <w:numPr>
-          <w:ilvl w:val="0"/>
-          <w:numId w:val="7"/>
-        </w:numPr>
-        <w:kinsoku/>
-        <w:wordWrap/>
-        <w:overflowPunct/>
-        <w:topLinePunct w:val="0"/>
-        <w:autoSpaceDE/>
-        <w:autoSpaceDN/>
-        <w:bidi w:val="0"/>
-        <w:adjustRightInd/>
-        <w:snapToGrid/>
-        <w:spacing w:line="360" w:lineRule="auto"/>
-        <w:ind w:left="1265" w:leftChars="0" w:hanging="425" w:firstLineChars="0"/>
-        <w:textAlignment w:val="auto"/>
-        <w:rPr>
-          <w:rFonts w:hint="default"/>
-          <w:lang w:val="en-US" w:eastAsia="zh-CN"/>
-        </w:rPr>
-      </w:pPr>
-      <w:r>
-        <w:rPr>
-          <w:rFonts w:hint="eastAsia"/>
-          <w:lang w:val="en-US" w:eastAsia="zh-CN"/>
-        </w:rPr>
-        <w:t>踩坑踩坑！！！此处img文件的program段的第一个可load的项，他的offset竟然是0！！看了很多遍手册，发现没有问题，就是从文件头开始的！！那么只有一个可能，就是程序的起始地址另有地方！！果然，是e_entry!!</w:t>
-      </w:r>
-    </w:p>
-    <w:p>
-      <w:pPr>
-        <w:keepNext w:val="0"/>
-        <w:keepLines w:val="0"/>
-        <w:pageBreakBefore w:val="0"/>
-        <w:widowControl w:val="0"/>
-        <w:numPr>
-          <w:ilvl w:val="0"/>
-          <w:numId w:val="7"/>
-        </w:numPr>
-        <w:kinsoku/>
-        <w:wordWrap/>
-        <w:overflowPunct/>
-        <w:topLinePunct w:val="0"/>
-        <w:autoSpaceDE/>
-        <w:autoSpaceDN/>
-        <w:bidi w:val="0"/>
-        <w:adjustRightInd/>
-        <w:snapToGrid/>
-        <w:spacing w:line="360" w:lineRule="auto"/>
-        <w:ind w:left="1265" w:leftChars="0" w:hanging="425" w:firstLineChars="0"/>
-        <w:textAlignment w:val="auto"/>
-        <w:rPr>
-          <w:rFonts w:hint="default"/>
-          <w:lang w:val="en-US" w:eastAsia="zh-CN"/>
-        </w:rPr>
-      </w:pPr>
-      <w:r>
-        <w:rPr>
-          <w:rFonts w:hint="eastAsia"/>
-          <w:lang w:val="en-US" w:eastAsia="zh-CN"/>
-        </w:rPr>
-        <w:t>在C语言中，## 是一种特殊的预处理器运算符，用于在宏定义中连接两个标识符或标记（tokens）</w:t>
-      </w:r>
-    </w:p>
-    <w:p>
-      <w:pPr>
-        <w:keepNext w:val="0"/>
-        <w:keepLines w:val="0"/>
-        <w:pageBreakBefore w:val="0"/>
-        <w:widowControl w:val="0"/>
-        <w:numPr>
-          <w:ilvl w:val="0"/>
-          <w:numId w:val="7"/>
-        </w:numPr>
-        <w:kinsoku/>
-        <w:wordWrap/>
-        <w:overflowPunct/>
-        <w:topLinePunct w:val="0"/>
-        <w:autoSpaceDE/>
-        <w:autoSpaceDN/>
-        <w:bidi w:val="0"/>
-        <w:adjustRightInd/>
-        <w:snapToGrid/>
-        <w:spacing w:line="360" w:lineRule="auto"/>
-        <w:ind w:left="1265" w:leftChars="0" w:hanging="425" w:firstLineChars="0"/>
-        <w:textAlignment w:val="auto"/>
-        <w:rPr>
-          <w:rFonts w:hint="default"/>
-          <w:lang w:val="en-US" w:eastAsia="zh-CN"/>
-        </w:rPr>
-      </w:pPr>
-      <w:r>
-        <w:rPr>
-          <w:rFonts w:hint="default"/>
-          <w:lang w:val="en-US" w:eastAsia="zh-CN"/>
-        </w:rPr>
-        <w:t>必答题(需要在实验报告中回答) - hello程序是什么, 它从而何来, 要到哪里去</w:t>
-      </w:r>
-    </w:p>
-    <w:p>
-      <w:pPr>
-        <w:keepNext w:val="0"/>
-        <w:keepLines w:val="0"/>
-        <w:pageBreakBefore w:val="0"/>
-        <w:widowControl w:val="0"/>
-        <w:numPr>
-          <w:ilvl w:val="0"/>
-          <w:numId w:val="7"/>
-        </w:numPr>
-        <w:kinsoku/>
-        <w:wordWrap/>
-        <w:overflowPunct/>
-        <w:topLinePunct w:val="0"/>
-        <w:autoSpaceDE/>
-        <w:autoSpaceDN/>
-        <w:bidi w:val="0"/>
-        <w:adjustRightInd/>
-        <w:snapToGrid/>
-        <w:spacing w:line="360" w:lineRule="auto"/>
-        <w:ind w:left="1265" w:leftChars="0" w:hanging="425" w:firstLineChars="0"/>
-        <w:textAlignment w:val="auto"/>
-        <w:rPr>
-          <w:rFonts w:hint="default"/>
-          <w:lang w:val="en-US" w:eastAsia="zh-CN"/>
-        </w:rPr>
-      </w:pPr>
-      <w:r>
-        <w:rPr>
-          <w:rFonts w:hint="eastAsia"/>
-          <w:lang w:val="en-US" w:eastAsia="zh-CN"/>
-        </w:rPr>
-        <w:t>这个问题我想已经很好回答了！hello程序就是一段被操作系统加载并执行的二进制文件数据。他由navy程序编译而来，在编译时由-T选项都被链接到0x83000000的地址，并且编译链接后得到相应的ELF文件。该文件里存放了所有的信息，比如可执行文件的开始地址，program header，section header信息等。之后os操作系统的程序被编译链接，在链接过程中，会把ramdisk，也就是hello程序的ELF文件数据都链接到ramdisk_start到ramdisk_end这段内存中。之后我们会首先开始运行操作系统，然后解析ramdisk的信息，并把需要加载的数据加载到0x8300000这个起始地址，并通过program entry地址找到hello程序的第一条指令地址。那么操作系统就可以跳转到这个地址运行hello程序拉！至于打印字符串这个行为，就是一个系统调用过程而以。</w:t>
-      </w:r>
-    </w:p>
-    <w:p>
-      <w:pPr>
-        <w:keepNext w:val="0"/>
-        <w:keepLines w:val="0"/>
-        <w:pageBreakBefore w:val="0"/>
-        <w:widowControl w:val="0"/>
-        <w:numPr>
-          <w:ilvl w:val="0"/>
-          <w:numId w:val="7"/>
-        </w:numPr>
-        <w:kinsoku/>
-        <w:wordWrap/>
-        <w:overflowPunct/>
-        <w:topLinePunct w:val="0"/>
-        <w:autoSpaceDE/>
-        <w:autoSpaceDN/>
-        <w:bidi w:val="0"/>
-        <w:adjustRightInd/>
-        <w:snapToGrid/>
-        <w:spacing w:line="360" w:lineRule="auto"/>
-        <w:ind w:left="1265" w:leftChars="0" w:hanging="425" w:firstLineChars="0"/>
-        <w:textAlignment w:val="auto"/>
-        <w:rPr>
-          <w:rFonts w:hint="default"/>
-          <w:lang w:val="en-US" w:eastAsia="zh-CN"/>
-        </w:rPr>
-      </w:pPr>
-      <w:r>
-        <w:rPr>
-          <w:rFonts w:hint="eastAsia"/>
-          <w:lang w:val="en-US" w:eastAsia="zh-CN"/>
-        </w:rPr>
-        <w:t>又一个踩大坑系列！！！ 本来想在OS里面用汇编调用ecall来再进入系统调用来读取ramdisk的数据的，但是一方面汇编代码写的很多bug，导致一晚上没搞定，另外转念一想，我本来就在OS里面阿！！！我还调用个der呢，我直接来不是更方便更直接吗！！！然后问题就解决了～～</w:t>
-      </w:r>
-    </w:p>
-    <w:p>
-      <w:pPr>
-        <w:keepNext w:val="0"/>
-        <w:keepLines w:val="0"/>
-        <w:pageBreakBefore w:val="0"/>
-        <w:widowControl w:val="0"/>
-        <w:numPr>
-          <w:ilvl w:val="0"/>
-          <w:numId w:val="7"/>
-        </w:numPr>
-        <w:kinsoku/>
-        <w:wordWrap/>
-        <w:overflowPunct/>
-        <w:topLinePunct w:val="0"/>
-        <w:autoSpaceDE/>
-        <w:autoSpaceDN/>
-        <w:bidi w:val="0"/>
-        <w:adjustRightInd/>
-        <w:snapToGrid/>
-        <w:spacing w:line="360" w:lineRule="auto"/>
-        <w:ind w:left="1265" w:leftChars="0" w:hanging="425" w:firstLineChars="0"/>
-        <w:textAlignment w:val="auto"/>
-        <w:rPr>
-          <w:rFonts w:hint="default"/>
-          <w:lang w:val="en-US" w:eastAsia="zh-CN"/>
-        </w:rPr>
-      </w:pPr>
-      <w:r>
-        <w:rPr>
-          <w:rFonts w:hint="eastAsia"/>
-          <w:lang w:val="en-US" w:eastAsia="zh-CN"/>
-        </w:rPr>
-        <w:t>在使用NDL库的时候遇到一个问题，那就是链接不上NDL库，即使我应用了NHL.h，通过makefile输出发现是链接的问题，那么就开始查找makefile文件，最后确认是make的时候没有添加libndl这个库。。。因为我是把dummy的文件夹拷贝过来的，这个细节卡了我好久。。。</w:t>
-      </w:r>
-    </w:p>
-    <w:p>
-      <w:pPr>
-        <w:keepNext w:val="0"/>
-        <w:keepLines w:val="0"/>
-        <w:pageBreakBefore w:val="0"/>
-        <w:widowControl w:val="0"/>
-        <w:numPr>
-          <w:ilvl w:val="0"/>
-          <w:numId w:val="7"/>
-        </w:numPr>
-        <w:kinsoku/>
-        <w:wordWrap/>
-        <w:overflowPunct/>
-        <w:topLinePunct w:val="0"/>
-        <w:autoSpaceDE/>
-        <w:autoSpaceDN/>
-        <w:bidi w:val="0"/>
-        <w:adjustRightInd/>
-        <w:snapToGrid/>
-        <w:spacing w:line="360" w:lineRule="auto"/>
-        <w:ind w:left="1265" w:leftChars="0" w:hanging="425" w:firstLineChars="0"/>
-        <w:textAlignment w:val="auto"/>
-        <w:rPr>
-          <w:rFonts w:hint="default"/>
-          <w:lang w:val="en-US" w:eastAsia="zh-CN"/>
-        </w:rPr>
-      </w:pPr>
-      <w:r>
-        <w:rPr>
-          <w:rFonts w:hint="eastAsia"/>
-          <w:lang w:val="en-US" w:eastAsia="zh-CN"/>
-        </w:rPr>
-        <w:t>一切皆文件！！！在实现按键输入抽象的时候，就要把按键事件抽象成文件系统，通过NEMU的IOE，来实现按键事件的读取，输入到/dev/events这个抽象文件中（当然，这个文件只是虚构的，有这个名字而已，这样就可通过open打开获得fd，再调用它自身的read方法就可以实现事件的读取拉！！这就很像是面对对象的编程！），需要读取事件的时候就通过系统调用来读取，完成！至于为什么用open打开文件呢？因为open不带缓冲区，而fopen带缓冲，这样如果没有输入\n也能读取事件。</w:t>
-      </w:r>
-    </w:p>
-    <w:p>
-      <w:pPr>
-        <w:keepNext w:val="0"/>
-        <w:keepLines w:val="0"/>
-        <w:pageBreakBefore w:val="0"/>
-        <w:widowControl w:val="0"/>
-        <w:numPr>
-          <w:ilvl w:val="0"/>
-          <w:numId w:val="7"/>
-        </w:numPr>
-        <w:kinsoku/>
-        <w:wordWrap/>
-        <w:overflowPunct/>
-        <w:topLinePunct w:val="0"/>
-        <w:autoSpaceDE/>
-        <w:autoSpaceDN/>
-        <w:bidi w:val="0"/>
-        <w:adjustRightInd/>
-        <w:snapToGrid/>
-        <w:spacing w:line="360" w:lineRule="auto"/>
-        <w:ind w:left="1265" w:leftChars="0" w:hanging="425" w:firstLineChars="0"/>
-        <w:textAlignment w:val="auto"/>
-        <w:rPr>
-          <w:rFonts w:hint="default"/>
-          <w:lang w:val="en-US" w:eastAsia="zh-CN"/>
-        </w:rPr>
-      </w:pPr>
-      <w:r>
-        <w:rPr>
-          <w:rFonts w:hint="eastAsia"/>
-          <w:lang w:val="en-US" w:eastAsia="zh-CN"/>
-        </w:rPr>
-        <w:t>NDL读取屏幕相关的描述中，对于/proc/dispinfo这个文件的描述是否误导性太强了呢！！？？？看了半天，他的H和W不都还是从IOE获取的吗？我觉得有必要简化这里的描述</w:t>
-      </w:r>
-    </w:p>
-    <w:p>
-      <w:pPr>
-        <w:keepNext w:val="0"/>
-        <w:keepLines w:val="0"/>
-        <w:pageBreakBefore w:val="0"/>
-        <w:widowControl w:val="0"/>
-        <w:numPr>
-          <w:ilvl w:val="0"/>
-          <w:numId w:val="7"/>
-        </w:numPr>
-        <w:kinsoku/>
-        <w:wordWrap/>
-        <w:overflowPunct/>
-        <w:topLinePunct w:val="0"/>
-        <w:autoSpaceDE/>
-        <w:autoSpaceDN/>
-        <w:bidi w:val="0"/>
-        <w:adjustRightInd/>
-        <w:snapToGrid/>
-        <w:spacing w:line="360" w:lineRule="auto"/>
-        <w:ind w:left="1265" w:leftChars="0" w:hanging="425" w:firstLineChars="0"/>
-        <w:textAlignment w:val="auto"/>
-        <w:rPr>
-          <w:rFonts w:hint="default"/>
-          <w:lang w:val="en-US" w:eastAsia="zh-CN"/>
-        </w:rPr>
-      </w:pPr>
-      <w:r>
-        <w:rPr>
-          <w:rFonts w:hint="eastAsia"/>
-          <w:lang w:val="en-US" w:eastAsia="zh-CN"/>
-        </w:rPr>
-        <w:t>VGA接口问题，是不是太傻了。。。先是由坐标转换成offset到nanos中，然后调用IOE的时候，又要由offset转换回到坐标，其不是托裤子放屁？而且多了乘除法，效率太低。尽管有统一接口，但是太难受了。。。因此我选择一种特别的调用方式。</w:t>
-      </w:r>
-    </w:p>
-    <w:p>
-      <w:pPr>
-        <w:keepNext w:val="0"/>
-        <w:keepLines w:val="0"/>
-        <w:pageBreakBefore w:val="0"/>
-        <w:widowControl w:val="0"/>
-        <w:numPr>
-          <w:ilvl w:val="0"/>
-          <w:numId w:val="7"/>
-        </w:numPr>
-        <w:kinsoku/>
-        <w:wordWrap/>
-        <w:overflowPunct/>
-        <w:topLinePunct w:val="0"/>
-        <w:autoSpaceDE/>
-        <w:autoSpaceDN/>
-        <w:bidi w:val="0"/>
-        <w:adjustRightInd/>
-        <w:snapToGrid/>
-        <w:spacing w:line="360" w:lineRule="auto"/>
-        <w:ind w:left="1265" w:leftChars="0" w:hanging="425" w:firstLineChars="0"/>
-        <w:textAlignment w:val="auto"/>
-        <w:rPr>
-          <w:rFonts w:hint="default"/>
-          <w:lang w:val="en-US" w:eastAsia="zh-CN"/>
-        </w:rPr>
-      </w:pPr>
-      <w:r>
-        <w:rPr>
-          <w:rFonts w:hint="default"/>
-          <w:lang w:val="en-US" w:eastAsia="zh-CN"/>
-        </w:rPr>
-        <w:t xml:space="preserve"> </w:t>
-      </w:r>
-    </w:p>
-    <w:p>
-      <w:pPr>
-        <w:keepNext w:val="0"/>
-        <w:keepLines w:val="0"/>
-        <w:pageBreakBefore w:val="0"/>
-        <w:widowControl w:val="0"/>
-        <w:numPr>
-          <w:ilvl w:val="0"/>
-          <w:numId w:val="7"/>
-        </w:numPr>
-        <w:kinsoku/>
-        <w:wordWrap/>
-        <w:overflowPunct/>
-        <w:topLinePunct w:val="0"/>
-        <w:autoSpaceDE/>
-        <w:autoSpaceDN/>
-        <w:bidi w:val="0"/>
-        <w:adjustRightInd/>
-        <w:snapToGrid/>
-        <w:spacing w:line="360" w:lineRule="auto"/>
-        <w:ind w:left="1265" w:leftChars="0" w:hanging="425" w:firstLineChars="0"/>
-        <w:textAlignment w:val="auto"/>
-        <w:rPr>
-          <w:rFonts w:hint="default"/>
-          <w:lang w:val="en-US" w:eastAsia="zh-CN"/>
-        </w:rPr>
-      </w:pPr>
-      <w:r>
-        <w:rPr>
-          <w:rFonts w:hint="default"/>
-          <w:lang w:val="en-US" w:eastAsia="zh-CN"/>
-        </w:rPr>
-        <w:t xml:space="preserve"> </w:t>
-      </w:r>
-    </w:p>
-    <w:p>
-      <w:pPr>
-        <w:keepNext w:val="0"/>
-        <w:keepLines w:val="0"/>
-        <w:pageBreakBefore w:val="0"/>
-        <w:widowControl w:val="0"/>
-        <w:numPr>
-          <w:ilvl w:val="0"/>
-          <w:numId w:val="7"/>
-        </w:numPr>
-        <w:kinsoku/>
-        <w:wordWrap/>
-        <w:overflowPunct/>
-        <w:topLinePunct w:val="0"/>
-        <w:autoSpaceDE/>
-        <w:autoSpaceDN/>
-        <w:bidi w:val="0"/>
-        <w:adjustRightInd/>
-        <w:snapToGrid/>
-        <w:spacing w:line="360" w:lineRule="auto"/>
-        <w:ind w:left="1265" w:leftChars="0" w:hanging="425" w:firstLineChars="0"/>
-        <w:textAlignment w:val="auto"/>
-        <w:rPr>
-          <w:rFonts w:hint="default"/>
-          <w:lang w:val="en-US" w:eastAsia="zh-CN"/>
-        </w:rPr>
-      </w:pPr>
-      <w:r>
-        <w:rPr>
-          <w:rFonts w:hint="default"/>
-          <w:lang w:val="en-US" w:eastAsia="zh-CN"/>
-        </w:rPr>
-        <w:t xml:space="preserve"> </w:t>
+          <w:rFonts w:hint="default"/>
+          <w:lang w:val="en-US" w:eastAsia="zh-CN"/>
+        </w:rPr>
+        <w:t>PA3.3</w:t>
+      </w:r>
+    </w:p>
+    <w:p>
+      <w:pPr>
+        <w:keepNext w:val="0"/>
+        <w:keepLines w:val="0"/>
+        <w:pageBreakBefore w:val="0"/>
+        <w:widowControl w:val="0"/>
+        <w:numPr>
+          <w:ilvl w:val="0"/>
+          <w:numId w:val="8"/>
+        </w:numPr>
+        <w:kinsoku/>
+        <w:wordWrap/>
+        <w:overflowPunct/>
+        <w:topLinePunct w:val="0"/>
+        <w:autoSpaceDE/>
+        <w:autoSpaceDN/>
+        <w:bidi w:val="0"/>
+        <w:adjustRightInd/>
+        <w:snapToGrid/>
+        <w:spacing w:line="360" w:lineRule="auto"/>
+        <w:ind w:left="1265" w:leftChars="0" w:hanging="425" w:firstLineChars="0"/>
+        <w:textAlignment w:val="auto"/>
+        <w:rPr>
+          <w:rFonts w:hint="default"/>
+          <w:lang w:val="en-US" w:eastAsia="zh-CN"/>
+        </w:rPr>
+      </w:pPr>
+      <w:r>
+        <w:rPr>
+          <w:rFonts w:hint="eastAsia"/>
+          <w:lang w:val="en-US" w:eastAsia="zh-CN"/>
+        </w:rPr>
+        <w:t>这个浮点转定点的方式，为什么加0.5呢？？我这个确实搞不懂</w:t>
+      </w:r>
+    </w:p>
+    <w:p>
+      <w:pPr>
+        <w:keepNext w:val="0"/>
+        <w:keepLines w:val="0"/>
+        <w:pageBreakBefore w:val="0"/>
+        <w:widowControl w:val="0"/>
+        <w:numPr>
+          <w:ilvl w:val="0"/>
+          <w:numId w:val="8"/>
+        </w:numPr>
+        <w:kinsoku/>
+        <w:wordWrap/>
+        <w:overflowPunct/>
+        <w:topLinePunct w:val="0"/>
+        <w:autoSpaceDE/>
+        <w:autoSpaceDN/>
+        <w:bidi w:val="0"/>
+        <w:adjustRightInd/>
+        <w:snapToGrid/>
+        <w:spacing w:line="360" w:lineRule="auto"/>
+        <w:ind w:left="1265" w:leftChars="0" w:hanging="425" w:firstLineChars="0"/>
+        <w:textAlignment w:val="auto"/>
+        <w:rPr>
+          <w:rFonts w:hint="default"/>
+          <w:lang w:val="en-US" w:eastAsia="zh-CN"/>
+        </w:rPr>
+      </w:pPr>
+      <w:r>
+        <w:rPr>
+          <w:rFonts w:hint="eastAsia"/>
+          <w:lang w:val="en-US" w:eastAsia="zh-CN"/>
+        </w:rPr>
+        <w:t>发现代码有一个地方有漏洞！那就是gpu显示这一块，代码中默认都是画布的大小和系统屏幕的大小是一致的。但是要是不一致就出问题了</w:t>
+      </w:r>
+    </w:p>
+    <w:p>
+      <w:pPr>
+        <w:keepNext w:val="0"/>
+        <w:keepLines w:val="0"/>
+        <w:pageBreakBefore w:val="0"/>
+        <w:widowControl w:val="0"/>
+        <w:numPr>
+          <w:ilvl w:val="0"/>
+          <w:numId w:val="8"/>
+        </w:numPr>
+        <w:kinsoku/>
+        <w:wordWrap/>
+        <w:overflowPunct/>
+        <w:topLinePunct w:val="0"/>
+        <w:autoSpaceDE/>
+        <w:autoSpaceDN/>
+        <w:bidi w:val="0"/>
+        <w:adjustRightInd/>
+        <w:snapToGrid/>
+        <w:spacing w:line="360" w:lineRule="auto"/>
+        <w:ind w:left="1265" w:leftChars="0" w:hanging="425" w:firstLineChars="0"/>
+        <w:textAlignment w:val="auto"/>
+        <w:rPr>
+          <w:rFonts w:hint="default"/>
+          <w:lang w:val="en-US" w:eastAsia="zh-CN"/>
+        </w:rPr>
+      </w:pPr>
+      <w:r>
+        <w:rPr>
+          <w:rFonts w:hint="eastAsia"/>
+          <w:lang w:val="en-US" w:eastAsia="zh-CN"/>
+        </w:rPr>
+        <w:t>首先明确一个概念，当SDL_Surface这个类被创建时，就已经把W和H设置好了。但是他设置的大小有可能和系统屏幕大小不一致！具体考虑是否直接loadbmp或者setvideomode，这个比较关键。如果直接loadbmp的话，他是会根据bmp大小尺寸来设置W和H的！所以最关键的就是，要在DrawRect之前，就要设置好画布的尺寸！！！即使用SDL_SetVideoMode来实现！这样是最方便的</w:t>
+      </w:r>
+    </w:p>
+    <w:p>
+      <w:pPr>
+        <w:keepNext w:val="0"/>
+        <w:keepLines w:val="0"/>
+        <w:pageBreakBefore w:val="0"/>
+        <w:widowControl w:val="0"/>
+        <w:numPr>
+          <w:ilvl w:val="0"/>
+          <w:numId w:val="8"/>
+        </w:numPr>
+        <w:kinsoku/>
+        <w:wordWrap/>
+        <w:overflowPunct/>
+        <w:topLinePunct w:val="0"/>
+        <w:autoSpaceDE/>
+        <w:autoSpaceDN/>
+        <w:bidi w:val="0"/>
+        <w:adjustRightInd/>
+        <w:snapToGrid/>
+        <w:spacing w:line="360" w:lineRule="auto"/>
+        <w:ind w:left="1265" w:leftChars="0" w:hanging="425" w:firstLineChars="0"/>
+        <w:textAlignment w:val="auto"/>
+        <w:rPr>
+          <w:rFonts w:hint="default"/>
+          <w:lang w:val="en-US" w:eastAsia="zh-CN"/>
+        </w:rPr>
+      </w:pPr>
+      <w:r>
+        <w:rPr>
+          <w:rFonts w:hint="eastAsia"/>
+          <w:lang w:val="en-US" w:eastAsia="zh-CN"/>
+        </w:rPr>
+        <w:t>突然发现，现在对我来说似乎printf和assert才是我找BUG的最大帮手～～。。。</w:t>
+      </w:r>
+    </w:p>
+    <w:p>
+      <w:pPr>
+        <w:keepNext w:val="0"/>
+        <w:keepLines w:val="0"/>
+        <w:pageBreakBefore w:val="0"/>
+        <w:widowControl w:val="0"/>
+        <w:numPr>
+          <w:ilvl w:val="0"/>
+          <w:numId w:val="8"/>
+        </w:numPr>
+        <w:kinsoku/>
+        <w:wordWrap/>
+        <w:overflowPunct/>
+        <w:topLinePunct w:val="0"/>
+        <w:autoSpaceDE/>
+        <w:autoSpaceDN/>
+        <w:bidi w:val="0"/>
+        <w:adjustRightInd/>
+        <w:snapToGrid/>
+        <w:spacing w:line="360" w:lineRule="auto"/>
+        <w:ind w:left="1265" w:leftChars="0" w:hanging="425" w:firstLineChars="0"/>
+        <w:textAlignment w:val="auto"/>
+        <w:rPr>
+          <w:rFonts w:hint="default"/>
+          <w:lang w:val="en-US" w:eastAsia="zh-CN"/>
+        </w:rPr>
+      </w:pPr>
+      <w:r>
+        <w:rPr>
+          <w:rFonts w:hint="eastAsia"/>
+          <w:lang w:val="en-US" w:eastAsia="zh-CN"/>
+        </w:rPr>
+        <w:t>关于Flappy Bird里面load素材的load实现这个功能，其实可以自己使用stb_image的库来实现。（框架代码应该就是这样做的，只不过做了封装而以）。</w:t>
+      </w:r>
+    </w:p>
+    <w:p>
+      <w:pPr>
+        <w:keepNext w:val="0"/>
+        <w:keepLines w:val="0"/>
+        <w:pageBreakBefore w:val="0"/>
+        <w:widowControl w:val="0"/>
+        <w:numPr>
+          <w:ilvl w:val="0"/>
+          <w:numId w:val="8"/>
+        </w:numPr>
+        <w:kinsoku/>
+        <w:wordWrap/>
+        <w:overflowPunct/>
+        <w:topLinePunct w:val="0"/>
+        <w:autoSpaceDE/>
+        <w:autoSpaceDN/>
+        <w:bidi w:val="0"/>
+        <w:adjustRightInd/>
+        <w:snapToGrid/>
+        <w:spacing w:line="360" w:lineRule="auto"/>
+        <w:ind w:left="1265" w:leftChars="0" w:hanging="425" w:firstLineChars="0"/>
+        <w:textAlignment w:val="auto"/>
+        <w:rPr>
+          <w:rFonts w:hint="default"/>
+          <w:lang w:val="en-US" w:eastAsia="zh-CN"/>
+        </w:rPr>
+      </w:pPr>
+      <w:r>
+        <w:rPr>
+          <w:rFonts w:hint="eastAsia"/>
+          <w:lang w:val="en-US" w:eastAsia="zh-CN"/>
+        </w:rPr>
+        <w:t>搞PAL的时候经常遇到一些bug，发现有的很蠢，就是变量没有初始化。。。所以以后最好声明变量的时候要初始化，或者if语句记得要加else</w:t>
+      </w:r>
+    </w:p>
+    <w:p>
+      <w:pPr>
+        <w:keepNext w:val="0"/>
+        <w:keepLines w:val="0"/>
+        <w:pageBreakBefore w:val="0"/>
+        <w:widowControl w:val="0"/>
+        <w:numPr>
+          <w:ilvl w:val="0"/>
+          <w:numId w:val="8"/>
+        </w:numPr>
+        <w:kinsoku/>
+        <w:wordWrap/>
+        <w:overflowPunct/>
+        <w:topLinePunct w:val="0"/>
+        <w:autoSpaceDE/>
+        <w:autoSpaceDN/>
+        <w:bidi w:val="0"/>
+        <w:adjustRightInd/>
+        <w:snapToGrid/>
+        <w:spacing w:line="360" w:lineRule="auto"/>
+        <w:ind w:left="1265" w:leftChars="0" w:hanging="425" w:firstLineChars="0"/>
+        <w:textAlignment w:val="auto"/>
+        <w:rPr>
+          <w:rFonts w:hint="default"/>
+          <w:lang w:val="en-US" w:eastAsia="zh-CN"/>
+        </w:rPr>
+      </w:pPr>
+      <w:r>
+        <w:rPr>
+          <w:rFonts w:hint="default"/>
+          <w:lang w:val="en-US" w:eastAsia="zh-CN"/>
+        </w:rPr>
+        <w:t>wocao!!</w:t>
+      </w:r>
+      <w:r>
+        <w:rPr>
+          <w:rFonts w:hint="eastAsia"/>
+          <w:lang w:val="en-US" w:eastAsia="zh-CN"/>
+        </w:rPr>
+        <w:t>费尽很多心思，花了一天的事件来调试pal，终于解决了text BUG问题！！！原来是我蠢死了～～在SDL_UpdateRect函数就有大bug了，原因就是在画一个矩形的时候，他取的数据也要根据canvas中对应的位置去取，而不是从头开始！！！至于为什么之前没有测试出来，那时因为flappy bird的每一次刷新图像都是整个canvas刷新的，所以刚好这个bug就没有影响，因为他是真的从0开始！！但是这次碰上了复杂的pal，就暴露出来了，并且一度让我抓狂崩溃！！！！</w:t>
       </w:r>
     </w:p>
     <w:p>
@@ -1757,463 +1721,115 @@
           <w:rFonts w:hint="default"/>
           <w:lang w:val="en-US" w:eastAsia="zh-CN"/>
         </w:rPr>
-        <w:t>PA3.3</w:t>
-      </w:r>
-    </w:p>
-    <w:p>
-      <w:pPr>
-        <w:keepNext w:val="0"/>
-        <w:keepLines w:val="0"/>
-        <w:pageBreakBefore w:val="0"/>
-        <w:widowControl w:val="0"/>
-        <w:numPr>
-          <w:ilvl w:val="0"/>
-          <w:numId w:val="8"/>
-        </w:numPr>
-        <w:kinsoku/>
-        <w:wordWrap/>
-        <w:overflowPunct/>
-        <w:topLinePunct w:val="0"/>
-        <w:autoSpaceDE/>
-        <w:autoSpaceDN/>
-        <w:bidi w:val="0"/>
-        <w:adjustRightInd/>
-        <w:snapToGrid/>
-        <w:spacing w:line="360" w:lineRule="auto"/>
-        <w:ind w:left="1265" w:leftChars="0" w:hanging="425" w:firstLineChars="0"/>
-        <w:textAlignment w:val="auto"/>
-        <w:rPr>
-          <w:rFonts w:hint="default"/>
-          <w:lang w:val="en-US" w:eastAsia="zh-CN"/>
-        </w:rPr>
-      </w:pPr>
-      <w:r>
-        <w:rPr>
-          <w:rFonts w:hint="eastAsia"/>
-          <w:lang w:val="en-US" w:eastAsia="zh-CN"/>
-        </w:rPr>
-        <w:t>这个浮点转定点的方式，为什么加0.5呢？？我这个确实搞不懂</w:t>
-      </w:r>
-    </w:p>
-    <w:p>
-      <w:pPr>
-        <w:keepNext w:val="0"/>
-        <w:keepLines w:val="0"/>
-        <w:pageBreakBefore w:val="0"/>
-        <w:widowControl w:val="0"/>
-        <w:numPr>
-          <w:ilvl w:val="0"/>
-          <w:numId w:val="8"/>
-        </w:numPr>
-        <w:kinsoku/>
-        <w:wordWrap/>
-        <w:overflowPunct/>
-        <w:topLinePunct w:val="0"/>
-        <w:autoSpaceDE/>
-        <w:autoSpaceDN/>
-        <w:bidi w:val="0"/>
-        <w:adjustRightInd/>
-        <w:snapToGrid/>
-        <w:spacing w:line="360" w:lineRule="auto"/>
-        <w:ind w:left="1265" w:leftChars="0" w:hanging="425" w:firstLineChars="0"/>
-        <w:textAlignment w:val="auto"/>
-        <w:rPr>
-          <w:rFonts w:hint="default"/>
-          <w:lang w:val="en-US" w:eastAsia="zh-CN"/>
-        </w:rPr>
-      </w:pPr>
-      <w:r>
-        <w:rPr>
-          <w:rFonts w:hint="eastAsia"/>
-          <w:lang w:val="en-US" w:eastAsia="zh-CN"/>
-        </w:rPr>
-        <w:t>发现代码有一个地方有漏洞！那就是gpu显示这一块，代码中默认都是画布的大小和系统屏幕的大小是一致的。但是要是不一致就出问题了</w:t>
-      </w:r>
-    </w:p>
-    <w:p>
-      <w:pPr>
-        <w:keepNext w:val="0"/>
-        <w:keepLines w:val="0"/>
-        <w:pageBreakBefore w:val="0"/>
-        <w:widowControl w:val="0"/>
-        <w:numPr>
-          <w:ilvl w:val="0"/>
-          <w:numId w:val="8"/>
-        </w:numPr>
-        <w:kinsoku/>
-        <w:wordWrap/>
-        <w:overflowPunct/>
-        <w:topLinePunct w:val="0"/>
-        <w:autoSpaceDE/>
-        <w:autoSpaceDN/>
-        <w:bidi w:val="0"/>
-        <w:adjustRightInd/>
-        <w:snapToGrid/>
-        <w:spacing w:line="360" w:lineRule="auto"/>
-        <w:ind w:left="1265" w:leftChars="0" w:hanging="425" w:firstLineChars="0"/>
-        <w:textAlignment w:val="auto"/>
-        <w:rPr>
-          <w:rFonts w:hint="default"/>
-          <w:lang w:val="en-US" w:eastAsia="zh-CN"/>
-        </w:rPr>
-      </w:pPr>
-      <w:r>
-        <w:rPr>
-          <w:rFonts w:hint="eastAsia"/>
-          <w:lang w:val="en-US" w:eastAsia="zh-CN"/>
-        </w:rPr>
-        <w:t>首先明确一个概念，当SDL_Surface这个类被创建时，就已经把W和H设置好了。但是他设置的大小有可能和系统屏幕大小不一致！具体考虑是否直接loadbmp或者setvideomode，这个比较关键。如果直接loadbmp的话，他是会根据bmp大小尺寸来设置W和H的！所以最关键的就是，要在DrawRect之前，就要设置好画布的尺寸！！！即使用SDL_SetVideoMode来实现！这样是最方便的</w:t>
-      </w:r>
-    </w:p>
-    <w:p>
-      <w:pPr>
-        <w:keepNext w:val="0"/>
-        <w:keepLines w:val="0"/>
-        <w:pageBreakBefore w:val="0"/>
-        <w:widowControl w:val="0"/>
-        <w:numPr>
-          <w:ilvl w:val="0"/>
-          <w:numId w:val="8"/>
-        </w:numPr>
-        <w:kinsoku/>
-        <w:wordWrap/>
-        <w:overflowPunct/>
-        <w:topLinePunct w:val="0"/>
-        <w:autoSpaceDE/>
-        <w:autoSpaceDN/>
-        <w:bidi w:val="0"/>
-        <w:adjustRightInd/>
-        <w:snapToGrid/>
-        <w:spacing w:line="360" w:lineRule="auto"/>
-        <w:ind w:left="1265" w:leftChars="0" w:hanging="425" w:firstLineChars="0"/>
-        <w:textAlignment w:val="auto"/>
-        <w:rPr>
-          <w:rFonts w:hint="default"/>
-          <w:lang w:val="en-US" w:eastAsia="zh-CN"/>
-        </w:rPr>
-      </w:pPr>
-      <w:r>
-        <w:rPr>
-          <w:rFonts w:hint="eastAsia"/>
-          <w:lang w:val="en-US" w:eastAsia="zh-CN"/>
-        </w:rPr>
-        <w:t>突然发现，现在对我来说似乎printf和assert才是我找BUG的最大帮手～～。。。</w:t>
-      </w:r>
-    </w:p>
-    <w:p>
-      <w:pPr>
-        <w:keepNext w:val="0"/>
-        <w:keepLines w:val="0"/>
-        <w:pageBreakBefore w:val="0"/>
-        <w:widowControl w:val="0"/>
-        <w:numPr>
-          <w:ilvl w:val="0"/>
-          <w:numId w:val="8"/>
-        </w:numPr>
-        <w:kinsoku/>
-        <w:wordWrap/>
-        <w:overflowPunct/>
-        <w:topLinePunct w:val="0"/>
-        <w:autoSpaceDE/>
-        <w:autoSpaceDN/>
-        <w:bidi w:val="0"/>
-        <w:adjustRightInd/>
-        <w:snapToGrid/>
-        <w:spacing w:line="360" w:lineRule="auto"/>
-        <w:ind w:left="1265" w:leftChars="0" w:hanging="425" w:firstLineChars="0"/>
-        <w:textAlignment w:val="auto"/>
-        <w:rPr>
-          <w:rFonts w:hint="default"/>
-          <w:lang w:val="en-US" w:eastAsia="zh-CN"/>
-        </w:rPr>
-      </w:pPr>
-      <w:r>
-        <w:rPr>
-          <w:rFonts w:hint="eastAsia"/>
-          <w:lang w:val="en-US" w:eastAsia="zh-CN"/>
-        </w:rPr>
-        <w:t>关于Flappy Bird里面load素材的load实现这个功能，其实可以自己使用stb_image的库来实现。（框架代码应该就是这样做的，只不过做了封装而以）。</w:t>
-      </w:r>
-    </w:p>
-    <w:p>
-      <w:pPr>
-        <w:keepNext w:val="0"/>
-        <w:keepLines w:val="0"/>
-        <w:pageBreakBefore w:val="0"/>
-        <w:widowControl w:val="0"/>
-        <w:numPr>
-          <w:ilvl w:val="0"/>
-          <w:numId w:val="8"/>
-        </w:numPr>
-        <w:kinsoku/>
-        <w:wordWrap/>
-        <w:overflowPunct/>
-        <w:topLinePunct w:val="0"/>
-        <w:autoSpaceDE/>
-        <w:autoSpaceDN/>
-        <w:bidi w:val="0"/>
-        <w:adjustRightInd/>
-        <w:snapToGrid/>
-        <w:spacing w:line="360" w:lineRule="auto"/>
-        <w:ind w:left="1265" w:leftChars="0" w:hanging="425" w:firstLineChars="0"/>
-        <w:textAlignment w:val="auto"/>
-        <w:rPr>
-          <w:rFonts w:hint="default"/>
-          <w:lang w:val="en-US" w:eastAsia="zh-CN"/>
-        </w:rPr>
-      </w:pPr>
-      <w:r>
-        <w:rPr>
-          <w:rFonts w:hint="eastAsia"/>
-          <w:lang w:val="en-US" w:eastAsia="zh-CN"/>
-        </w:rPr>
-        <w:t>搞PAL的时候经常遇到一些bug，发现有的很蠢，就是变量没有初始化。。。所以以后最好声明变量的时候要初始化，或者if语句记得要加else</w:t>
-      </w:r>
-    </w:p>
-    <w:p>
-      <w:pPr>
-        <w:keepNext w:val="0"/>
-        <w:keepLines w:val="0"/>
-        <w:pageBreakBefore w:val="0"/>
-        <w:widowControl w:val="0"/>
-        <w:numPr>
-          <w:ilvl w:val="0"/>
-          <w:numId w:val="8"/>
-        </w:numPr>
-        <w:kinsoku/>
-        <w:wordWrap/>
-        <w:overflowPunct/>
-        <w:topLinePunct w:val="0"/>
-        <w:autoSpaceDE/>
-        <w:autoSpaceDN/>
-        <w:bidi w:val="0"/>
-        <w:adjustRightInd/>
-        <w:snapToGrid/>
-        <w:spacing w:line="360" w:lineRule="auto"/>
-        <w:ind w:left="1265" w:leftChars="0" w:hanging="425" w:firstLineChars="0"/>
-        <w:textAlignment w:val="auto"/>
-        <w:rPr>
-          <w:rFonts w:hint="default"/>
-          <w:lang w:val="en-US" w:eastAsia="zh-CN"/>
-        </w:rPr>
-      </w:pPr>
-      <w:r>
-        <w:rPr>
-          <w:rFonts w:hint="default"/>
-          <w:lang w:val="en-US" w:eastAsia="zh-CN"/>
-        </w:rPr>
-        <w:t>wocao!!</w:t>
-      </w:r>
-      <w:r>
-        <w:rPr>
-          <w:rFonts w:hint="eastAsia"/>
-          <w:lang w:val="en-US" w:eastAsia="zh-CN"/>
-        </w:rPr>
-        <w:t>费尽很多心思，花了一天的事件来调试pal，终于解决了text BUG问题！！！原来是我蠢死了～～在SDL_UpdateRect函数就有大bug了，原因就是在画一个矩形的时候，他取的数据也要根据canvas中对应的位置去取，而不是从头开始！！！至于为什么之前没有测试出来，那时因为flappy bird的每一次刷新图像都是整个canvas刷新的，所以刚好这个bug就没有影响，因为他是真的从0开始！！但是这次碰上了复杂的pal，就暴露出来了，并且一度让我抓狂崩溃！！！！</w:t>
-      </w:r>
-    </w:p>
-    <w:p>
-      <w:pPr>
-        <w:keepNext w:val="0"/>
-        <w:keepLines w:val="0"/>
-        <w:pageBreakBefore w:val="0"/>
-        <w:widowControl w:val="0"/>
-        <w:numPr>
-          <w:ilvl w:val="0"/>
-          <w:numId w:val="8"/>
-        </w:numPr>
-        <w:kinsoku/>
-        <w:wordWrap/>
-        <w:overflowPunct/>
-        <w:topLinePunct w:val="0"/>
-        <w:autoSpaceDE/>
-        <w:autoSpaceDN/>
-        <w:bidi w:val="0"/>
-        <w:adjustRightInd/>
-        <w:snapToGrid/>
-        <w:spacing w:line="360" w:lineRule="auto"/>
-        <w:ind w:left="1265" w:leftChars="0" w:hanging="425" w:firstLineChars="0"/>
-        <w:textAlignment w:val="auto"/>
-        <w:rPr>
-          <w:rFonts w:hint="default"/>
-          <w:lang w:val="en-US" w:eastAsia="zh-CN"/>
-        </w:rPr>
-      </w:pPr>
-      <w:r>
-        <w:rPr>
-          <w:rFonts w:hint="default"/>
-          <w:lang w:val="en-US" w:eastAsia="zh-CN"/>
-        </w:rPr>
-        <w:t xml:space="preserve"> </w:t>
-      </w:r>
-    </w:p>
-    <w:p>
-      <w:pPr>
-        <w:keepNext w:val="0"/>
-        <w:keepLines w:val="0"/>
-        <w:pageBreakBefore w:val="0"/>
-        <w:widowControl w:val="0"/>
-        <w:numPr>
-          <w:ilvl w:val="0"/>
-          <w:numId w:val="8"/>
-        </w:numPr>
-        <w:kinsoku/>
-        <w:wordWrap/>
-        <w:overflowPunct/>
-        <w:topLinePunct w:val="0"/>
-        <w:autoSpaceDE/>
-        <w:autoSpaceDN/>
-        <w:bidi w:val="0"/>
-        <w:adjustRightInd/>
-        <w:snapToGrid/>
-        <w:spacing w:line="360" w:lineRule="auto"/>
-        <w:ind w:left="1265" w:leftChars="0" w:hanging="425" w:firstLineChars="0"/>
-        <w:textAlignment w:val="auto"/>
-        <w:rPr>
-          <w:rFonts w:hint="default"/>
-          <w:lang w:val="en-US" w:eastAsia="zh-CN"/>
-        </w:rPr>
-      </w:pPr>
-      <w:r>
-        <w:rPr>
-          <w:rFonts w:hint="default"/>
-          <w:lang w:val="en-US" w:eastAsia="zh-CN"/>
-        </w:rPr>
-        <w:t xml:space="preserve"> </w:t>
-      </w:r>
-    </w:p>
-    <w:p>
-      <w:pPr>
-        <w:keepNext w:val="0"/>
-        <w:keepLines w:val="0"/>
-        <w:pageBreakBefore w:val="0"/>
-        <w:widowControl w:val="0"/>
-        <w:numPr>
-          <w:ilvl w:val="0"/>
-          <w:numId w:val="8"/>
-        </w:numPr>
-        <w:kinsoku/>
-        <w:wordWrap/>
-        <w:overflowPunct/>
-        <w:topLinePunct w:val="0"/>
-        <w:autoSpaceDE/>
-        <w:autoSpaceDN/>
-        <w:bidi w:val="0"/>
-        <w:adjustRightInd/>
-        <w:snapToGrid/>
-        <w:spacing w:line="360" w:lineRule="auto"/>
-        <w:ind w:left="1265" w:leftChars="0" w:hanging="425" w:firstLineChars="0"/>
-        <w:textAlignment w:val="auto"/>
-        <w:rPr>
-          <w:rFonts w:hint="default"/>
-          <w:lang w:val="en-US" w:eastAsia="zh-CN"/>
-        </w:rPr>
-      </w:pPr>
-      <w:r>
-        <w:rPr>
-          <w:rFonts w:hint="default"/>
-          <w:lang w:val="en-US" w:eastAsia="zh-CN"/>
-        </w:rPr>
-        <w:t xml:space="preserve"> </w:t>
-      </w:r>
-    </w:p>
-    <w:p>
-      <w:pPr>
-        <w:keepNext w:val="0"/>
-        <w:keepLines w:val="0"/>
-        <w:pageBreakBefore w:val="0"/>
-        <w:widowControl w:val="0"/>
-        <w:numPr>
-          <w:ilvl w:val="0"/>
-          <w:numId w:val="8"/>
-        </w:numPr>
-        <w:kinsoku/>
-        <w:wordWrap/>
-        <w:overflowPunct/>
-        <w:topLinePunct w:val="0"/>
-        <w:autoSpaceDE/>
-        <w:autoSpaceDN/>
-        <w:bidi w:val="0"/>
-        <w:adjustRightInd/>
-        <w:snapToGrid/>
-        <w:spacing w:line="360" w:lineRule="auto"/>
-        <w:ind w:left="1265" w:leftChars="0" w:hanging="425" w:firstLineChars="0"/>
-        <w:textAlignment w:val="auto"/>
-        <w:rPr>
-          <w:rFonts w:hint="default"/>
-          <w:lang w:val="en-US" w:eastAsia="zh-CN"/>
-        </w:rPr>
-      </w:pPr>
-      <w:r>
-        <w:rPr>
-          <w:rFonts w:hint="default"/>
-          <w:lang w:val="en-US" w:eastAsia="zh-CN"/>
-        </w:rPr>
-        <w:t xml:space="preserve"> </w:t>
-      </w:r>
-    </w:p>
-    <w:p>
-      <w:pPr>
-        <w:keepNext w:val="0"/>
-        <w:keepLines w:val="0"/>
-        <w:pageBreakBefore w:val="0"/>
-        <w:widowControl w:val="0"/>
-        <w:numPr>
-          <w:ilvl w:val="0"/>
-          <w:numId w:val="8"/>
-        </w:numPr>
-        <w:kinsoku/>
-        <w:wordWrap/>
-        <w:overflowPunct/>
-        <w:topLinePunct w:val="0"/>
-        <w:autoSpaceDE/>
-        <w:autoSpaceDN/>
-        <w:bidi w:val="0"/>
-        <w:adjustRightInd/>
-        <w:snapToGrid/>
-        <w:spacing w:line="360" w:lineRule="auto"/>
-        <w:ind w:left="1265" w:leftChars="0" w:hanging="425" w:firstLineChars="0"/>
-        <w:textAlignment w:val="auto"/>
-        <w:rPr>
-          <w:rFonts w:hint="default"/>
-          <w:lang w:val="en-US" w:eastAsia="zh-CN"/>
-        </w:rPr>
-      </w:pPr>
-    </w:p>
-    <w:p>
-      <w:pPr>
-        <w:keepNext w:val="0"/>
-        <w:keepLines w:val="0"/>
-        <w:pageBreakBefore w:val="0"/>
-        <w:widowControl w:val="0"/>
-        <w:numPr>
-          <w:ilvl w:val="0"/>
-          <w:numId w:val="4"/>
-        </w:numPr>
-        <w:kinsoku/>
-        <w:wordWrap/>
-        <w:overflowPunct/>
-        <w:topLinePunct w:val="0"/>
-        <w:autoSpaceDE/>
-        <w:autoSpaceDN/>
-        <w:bidi w:val="0"/>
-        <w:adjustRightInd/>
-        <w:snapToGrid/>
-        <w:spacing w:line="360" w:lineRule="auto"/>
-        <w:ind w:left="0" w:leftChars="0" w:firstLine="420" w:firstLineChars="0"/>
-        <w:textAlignment w:val="auto"/>
-        <w:rPr>
-          <w:rFonts w:hint="default"/>
-          <w:lang w:val="en-US" w:eastAsia="zh-CN"/>
-        </w:rPr>
-      </w:pPr>
-      <w:r>
-        <w:rPr>
-          <w:rFonts w:hint="eastAsia"/>
-          <w:lang w:val="en-US" w:eastAsia="zh-CN"/>
-        </w:rPr>
-        <w:t xml:space="preserve"> </w:t>
-      </w:r>
+        <w:t>PA4</w:t>
+      </w:r>
+    </w:p>
+    <w:p>
+      <w:pPr>
+        <w:keepNext w:val="0"/>
+        <w:keepLines w:val="0"/>
+        <w:pageBreakBefore w:val="0"/>
+        <w:widowControl w:val="0"/>
+        <w:numPr>
+          <w:ilvl w:val="0"/>
+          <w:numId w:val="9"/>
+        </w:numPr>
+        <w:kinsoku/>
+        <w:wordWrap/>
+        <w:overflowPunct/>
+        <w:topLinePunct w:val="0"/>
+        <w:autoSpaceDE/>
+        <w:autoSpaceDN/>
+        <w:bidi w:val="0"/>
+        <w:adjustRightInd/>
+        <w:snapToGrid/>
+        <w:spacing w:line="360" w:lineRule="auto"/>
+        <w:ind w:left="1265" w:leftChars="0" w:hanging="425" w:firstLineChars="0"/>
+        <w:textAlignment w:val="auto"/>
+        <w:rPr>
+          <w:rFonts w:hint="default"/>
+          <w:lang w:val="en-US" w:eastAsia="zh-CN"/>
+        </w:rPr>
+      </w:pPr>
+      <w:r>
+        <w:rPr>
+          <w:rFonts w:hint="eastAsia"/>
+          <w:lang w:val="en-US" w:eastAsia="zh-CN"/>
+        </w:rPr>
+        <w:t>内核切换还是挺难的呀！！一开始不理解框架代码搞得那么一堆数据结构，慢慢看慢慢画图理解终于弄懂了！！最重要的就是理解堆栈指针这个处理，以及上下文到底是如何保存的，怎么保存的！第一次切换的时候，是保存在OS自己的堆栈上的，之后才是保存到各自进程自己的堆栈上的！！！并且每一次都是通过SP指针的操作来确定保存位置，然后在schedule函数内保存到pcb的cp指针。切换的时候，这个CP指针被引用，因为他其实就是上次保存时候的sp，所以再通过这个恢复！一开始在kcontext函数内就要把各种值都配置好！</w:t>
+      </w:r>
+    </w:p>
+    <w:p>
+      <w:pPr>
+        <w:keepNext w:val="0"/>
+        <w:keepLines w:val="0"/>
+        <w:pageBreakBefore w:val="0"/>
+        <w:widowControl w:val="0"/>
+        <w:numPr>
+          <w:ilvl w:val="0"/>
+          <w:numId w:val="9"/>
+        </w:numPr>
+        <w:kinsoku/>
+        <w:wordWrap/>
+        <w:overflowPunct/>
+        <w:topLinePunct w:val="0"/>
+        <w:autoSpaceDE/>
+        <w:autoSpaceDN/>
+        <w:bidi w:val="0"/>
+        <w:adjustRightInd/>
+        <w:snapToGrid/>
+        <w:spacing w:line="360" w:lineRule="auto"/>
+        <w:ind w:left="1265" w:leftChars="0" w:hanging="425" w:firstLineChars="0"/>
+        <w:textAlignment w:val="auto"/>
+        <w:rPr>
+          <w:rFonts w:hint="default"/>
+          <w:lang w:val="en-US" w:eastAsia="zh-CN"/>
+        </w:rPr>
+      </w:pPr>
+      <w:r>
+        <w:rPr>
+          <w:rFonts w:hint="eastAsia"/>
+          <w:lang w:val="en-US" w:eastAsia="zh-CN"/>
+        </w:rPr>
+        <w:t>用户进程更进一步，主要就是不知道怎么获得堆区的末地址。。。</w:t>
+      </w:r>
+    </w:p>
+    <w:p>
+      <w:pPr>
+        <w:keepNext w:val="0"/>
+        <w:keepLines w:val="0"/>
+        <w:pageBreakBefore w:val="0"/>
+        <w:widowControl w:val="0"/>
+        <w:numPr>
+          <w:ilvl w:val="0"/>
+          <w:numId w:val="9"/>
+        </w:numPr>
+        <w:kinsoku/>
+        <w:wordWrap/>
+        <w:overflowPunct/>
+        <w:topLinePunct w:val="0"/>
+        <w:autoSpaceDE/>
+        <w:autoSpaceDN/>
+        <w:bidi w:val="0"/>
+        <w:adjustRightInd/>
+        <w:snapToGrid/>
+        <w:spacing w:line="360" w:lineRule="auto"/>
+        <w:ind w:left="1265" w:leftChars="0" w:hanging="425" w:firstLineChars="0"/>
+        <w:textAlignment w:val="auto"/>
+        <w:rPr>
+          <w:rFonts w:hint="default"/>
+          <w:lang w:val="en-US" w:eastAsia="zh-CN"/>
+        </w:rPr>
+      </w:pPr>
+      <w:r>
+        <w:rPr>
+          <w:rFonts w:hint="eastAsia"/>
+          <w:lang w:val="en-US" w:eastAsia="zh-CN"/>
+        </w:rPr>
+        <w:t>记住在程序加载之后，程序段0x83000000开始的地方会被新程序覆盖！！所以原来程序的数据就不可靠拉！！！</w:t>
+      </w:r>
+      <w:bookmarkStart w:id="0" w:name="_GoBack"/>
+      <w:bookmarkEnd w:id="0"/>
     </w:p>
     <w:p>
       <w:pPr>
@@ -2470,6 +2086,26 @@
     </w:lvl>
   </w:abstractNum>
   <w:abstractNum w:abstractNumId="2">
+    <w:nsid w:val="DFD7D12E"/>
+    <w:multiLevelType w:val="singleLevel"/>
+    <w:tmpl w:val="DFD7D12E"/>
+    <w:lvl w:ilvl="0" w:tentative="0">
+      <w:start w:val="1"/>
+      <w:numFmt w:val="decimal"/>
+      <w:lvlText w:val="%1."/>
+      <w:lvlJc w:val="left"/>
+      <w:pPr>
+        <w:tabs>
+          <w:tab w:val="left" w:pos="840"/>
+        </w:tabs>
+        <w:ind w:left="1265" w:hanging="425"/>
+      </w:pPr>
+      <w:rPr>
+        <w:rFonts w:hint="default"/>
+      </w:rPr>
+    </w:lvl>
+  </w:abstractNum>
+  <w:abstractNum w:abstractNumId="3">
     <w:nsid w:val="EB5AA7DB"/>
     <w:multiLevelType w:val="multilevel"/>
     <w:tmpl w:val="EB5AA7DB"/>
@@ -2605,7 +2241,7 @@
       </w:rPr>
     </w:lvl>
   </w:abstractNum>
-  <w:abstractNum w:abstractNumId="3">
+  <w:abstractNum w:abstractNumId="4">
     <w:nsid w:val="F3E6F92A"/>
     <w:multiLevelType w:val="singleLevel"/>
     <w:tmpl w:val="F3E6F92A"/>
@@ -2622,7 +2258,7 @@
       </w:rPr>
     </w:lvl>
   </w:abstractNum>
-  <w:abstractNum w:abstractNumId="4">
+  <w:abstractNum w:abstractNumId="5">
     <w:nsid w:val="F4E58A9E"/>
     <w:multiLevelType w:val="multilevel"/>
     <w:tmpl w:val="F4E58A9E"/>
@@ -2744,7 +2380,7 @@
       </w:rPr>
     </w:lvl>
   </w:abstractNum>
-  <w:abstractNum w:abstractNumId="5">
+  <w:abstractNum w:abstractNumId="6">
     <w:nsid w:val="F7F61B45"/>
     <w:multiLevelType w:val="singleLevel"/>
     <w:tmpl w:val="F7F61B45"/>
@@ -2764,7 +2400,7 @@
       </w:rPr>
     </w:lvl>
   </w:abstractNum>
-  <w:abstractNum w:abstractNumId="6">
+  <w:abstractNum w:abstractNumId="7">
     <w:nsid w:val="F7FE0DC3"/>
     <w:multiLevelType w:val="singleLevel"/>
     <w:tmpl w:val="F7FE0DC3"/>
@@ -2781,7 +2417,7 @@
       </w:rPr>
     </w:lvl>
   </w:abstractNum>
-  <w:abstractNum w:abstractNumId="7">
+  <w:abstractNum w:abstractNumId="8">
     <w:nsid w:val="FDBFCC53"/>
     <w:multiLevelType w:val="singleLevel"/>
     <w:tmpl w:val="FDBFCC53"/>
@@ -2802,28 +2438,31 @@
     </w:lvl>
   </w:abstractNum>
   <w:num w:numId="1">
-    <w:abstractNumId w:val="6"/>
+    <w:abstractNumId w:val="7"/>
   </w:num>
   <w:num w:numId="2">
-    <w:abstractNumId w:val="2"/>
+    <w:abstractNumId w:val="3"/>
   </w:num>
   <w:num w:numId="3">
-    <w:abstractNumId w:val="3"/>
+    <w:abstractNumId w:val="4"/>
   </w:num>
   <w:num w:numId="4">
-    <w:abstractNumId w:val="4"/>
+    <w:abstractNumId w:val="5"/>
   </w:num>
   <w:num w:numId="5">
-    <w:abstractNumId w:val="5"/>
+    <w:abstractNumId w:val="6"/>
   </w:num>
   <w:num w:numId="6">
     <w:abstractNumId w:val="1"/>
   </w:num>
   <w:num w:numId="7">
-    <w:abstractNumId w:val="7"/>
+    <w:abstractNumId w:val="8"/>
   </w:num>
   <w:num w:numId="8">
     <w:abstractNumId w:val="0"/>
+  </w:num>
+  <w:num w:numId="9">
+    <w:abstractNumId w:val="2"/>
   </w:num>
 </w:numbering>
 </file>

</xml_diff>

<commit_message>
Debug for mepc+4 bug from NEMU when we calling IRQ_Timer
</commit_message>
<xml_diff>
--- a/ysyx.docx
+++ b/ysyx.docx
@@ -1896,80 +1896,80 @@
           <w:rFonts w:hint="eastAsia"/>
           <w:lang w:val="en-US" w:eastAsia="zh-CN"/>
         </w:rPr>
-        <w:t>ye</w:t>
-      </w:r>
-    </w:p>
-    <w:p>
-      <w:pPr>
-        <w:keepNext w:val="0"/>
-        <w:keepLines w:val="0"/>
-        <w:pageBreakBefore w:val="0"/>
-        <w:widowControl w:val="0"/>
-        <w:numPr>
-          <w:ilvl w:val="0"/>
-          <w:numId w:val="4"/>
-        </w:numPr>
-        <w:kinsoku/>
-        <w:wordWrap/>
-        <w:overflowPunct/>
-        <w:topLinePunct w:val="0"/>
-        <w:autoSpaceDE/>
-        <w:autoSpaceDN/>
-        <w:bidi w:val="0"/>
-        <w:adjustRightInd/>
-        <w:snapToGrid/>
-        <w:spacing w:line="360" w:lineRule="auto"/>
-        <w:ind w:left="0" w:leftChars="0" w:firstLine="420" w:firstLineChars="0"/>
-        <w:textAlignment w:val="auto"/>
-        <w:rPr>
-          <w:rFonts w:hint="default"/>
-          <w:lang w:val="en-US" w:eastAsia="zh-CN"/>
-        </w:rPr>
-      </w:pPr>
-      <w:r>
-        <w:rPr>
-          <w:rFonts w:hint="eastAsia"/>
-          <w:lang w:val="en-US" w:eastAsia="zh-CN"/>
-        </w:rPr>
-        <w:t>分页机制上运行用户程序，且能实现多个用户程序及内核程序切换！</w:t>
-      </w:r>
-    </w:p>
-    <w:p>
-      <w:pPr>
-        <w:keepNext w:val="0"/>
-        <w:keepLines w:val="0"/>
-        <w:pageBreakBefore w:val="0"/>
-        <w:widowControl w:val="0"/>
-        <w:numPr>
-          <w:ilvl w:val="0"/>
-          <w:numId w:val="10"/>
-        </w:numPr>
-        <w:kinsoku/>
-        <w:wordWrap/>
-        <w:overflowPunct/>
-        <w:topLinePunct w:val="0"/>
-        <w:autoSpaceDE/>
-        <w:autoSpaceDN/>
-        <w:bidi w:val="0"/>
-        <w:adjustRightInd/>
-        <w:snapToGrid/>
-        <w:spacing w:line="360" w:lineRule="auto"/>
-        <w:ind w:left="1265" w:leftChars="0" w:hanging="425" w:firstLineChars="0"/>
-        <w:textAlignment w:val="auto"/>
-        <w:rPr>
-          <w:rFonts w:hint="default"/>
-          <w:lang w:val="en-US" w:eastAsia="zh-CN"/>
-        </w:rPr>
-      </w:pPr>
-      <w:r>
-        <w:rPr>
-          <w:rFonts w:hint="eastAsia"/>
-          <w:lang w:val="en-US" w:eastAsia="zh-CN"/>
-        </w:rPr>
-        <w:t>最难的就是可以运行多个用户程序了！！因为每个用户程序都有自己的栈、堆、分页表、上下文，因此要实现多用户程序切换，首先要在上下文切换实现好栈的切换、分页表的切换(satp寄存器)，最重要的是要解决malloc的问题！！！因为malloc是依靠sbrk系统调用实现的，而内存空间分配又是os的事情了，所以复杂就复杂在这个malloc函数！！坑了我好多天来调试。我的解决策略是通过map函数解决的，如果给map的pa参数传入的是NULL，那么就让map自己视情况来判断是否需要添加页，并且这种情况，不会造成资源浪费！（除了没有实现内存回收机制）这样我们实现了两个用户进程的并法执行</w:t>
+        <w:t>何时给mepc+4,这是个很重要的事情！！！不注意就会有很多重大bug！由于我统一对IRQ的地方都给mepc+4了，但是没有注意到从NEMU中过来的mepc其实是下一条需要运行的指令，因此如果我给他+4了，等于说mret之后运行的是下下条指令，这样就造成了很多无法理解的bug！！这次是遇到了直接把我的栈指针清空了，搞了我一个下午加晚上才发现解决！！</w:t>
       </w:r>
       <w:bookmarkStart w:id="0" w:name="_GoBack"/>
       <w:bookmarkEnd w:id="0"/>
+    </w:p>
+    <w:p>
+      <w:pPr>
+        <w:keepNext w:val="0"/>
+        <w:keepLines w:val="0"/>
+        <w:pageBreakBefore w:val="0"/>
+        <w:widowControl w:val="0"/>
+        <w:numPr>
+          <w:ilvl w:val="0"/>
+          <w:numId w:val="4"/>
+        </w:numPr>
+        <w:kinsoku/>
+        <w:wordWrap/>
+        <w:overflowPunct/>
+        <w:topLinePunct w:val="0"/>
+        <w:autoSpaceDE/>
+        <w:autoSpaceDN/>
+        <w:bidi w:val="0"/>
+        <w:adjustRightInd/>
+        <w:snapToGrid/>
+        <w:spacing w:line="360" w:lineRule="auto"/>
+        <w:ind w:left="0" w:leftChars="0" w:firstLine="420" w:firstLineChars="0"/>
+        <w:textAlignment w:val="auto"/>
+        <w:rPr>
+          <w:rFonts w:hint="default"/>
+          <w:lang w:val="en-US" w:eastAsia="zh-CN"/>
+        </w:rPr>
+      </w:pPr>
+      <w:r>
+        <w:rPr>
+          <w:rFonts w:hint="eastAsia"/>
+          <w:lang w:val="en-US" w:eastAsia="zh-CN"/>
+        </w:rPr>
+        <w:t>分页机制上运行用户程序，且能实现多个用户程序及内核程序切换！</w:t>
+      </w:r>
+    </w:p>
+    <w:p>
+      <w:pPr>
+        <w:keepNext w:val="0"/>
+        <w:keepLines w:val="0"/>
+        <w:pageBreakBefore w:val="0"/>
+        <w:widowControl w:val="0"/>
+        <w:numPr>
+          <w:ilvl w:val="0"/>
+          <w:numId w:val="10"/>
+        </w:numPr>
+        <w:kinsoku/>
+        <w:wordWrap/>
+        <w:overflowPunct/>
+        <w:topLinePunct w:val="0"/>
+        <w:autoSpaceDE/>
+        <w:autoSpaceDN/>
+        <w:bidi w:val="0"/>
+        <w:adjustRightInd/>
+        <w:snapToGrid/>
+        <w:spacing w:line="360" w:lineRule="auto"/>
+        <w:ind w:left="1265" w:leftChars="0" w:hanging="425" w:firstLineChars="0"/>
+        <w:textAlignment w:val="auto"/>
+        <w:rPr>
+          <w:rFonts w:hint="default"/>
+          <w:lang w:val="en-US" w:eastAsia="zh-CN"/>
+        </w:rPr>
+      </w:pPr>
+      <w:r>
+        <w:rPr>
+          <w:rFonts w:hint="eastAsia"/>
+          <w:lang w:val="en-US" w:eastAsia="zh-CN"/>
+        </w:rPr>
+        <w:t>最难的就是可以运行多个用户程序了！！因为每个用户程序都有自己的栈、堆、分页表、上下文，因此要实现多用户程序切换，首先要在上下文切换实现好栈的切换、分页表的切换(satp寄存器)，最重要的是要解决malloc的问题！！！因为malloc是依靠sbrk系统调用实现的，而内存空间分配又是os的事情了，所以复杂就复杂在这个malloc函数！！坑了我好多天来调试。我的解决策略是通过map函数解决的，如果给map的pa参数传入的是NULL，那么就让map自己视情况来判断是否需要添加页，并且这种情况，不会造成资源浪费！（除了没有实现内存回收机制）这样我们实现了两个用户进程的并法执行</w:t>
+      </w:r>
     </w:p>
     <w:p>
       <w:pPr>

</xml_diff>